<commit_message>
Diagramas de Caso de Uso OK
</commit_message>
<xml_diff>
--- a/Documentos/TCC.docx
+++ b/Documentos/TCC.docx
@@ -2226,7 +2226,6 @@
         <w:t xml:space="preserve"> </w:t>
       </w:r>
       <w:proofErr w:type="spellStart"/>
-      <w:proofErr w:type="gramStart"/>
       <w:r>
         <w:rPr>
           <w:rFonts w:cs="Arial"/>
@@ -2242,7 +2241,6 @@
         </w:rPr>
         <w:t xml:space="preserve"> .</w:t>
       </w:r>
-      <w:proofErr w:type="gramEnd"/>
     </w:p>
     <w:p>
       <w:pPr>
@@ -2285,7 +2283,6 @@
         <w:t xml:space="preserve"> </w:t>
       </w:r>
       <w:proofErr w:type="spellStart"/>
-      <w:proofErr w:type="gramStart"/>
       <w:r>
         <w:rPr>
           <w:rFonts w:cs="Arial"/>
@@ -2299,9 +2296,17 @@
           <w:rFonts w:cs="Arial"/>
           <w:szCs w:val="24"/>
         </w:rPr>
-        <w:t xml:space="preserve"> ,</w:t>
-      </w:r>
-      <w:proofErr w:type="gramEnd"/>
+        <w:t xml:space="preserve"> , </w:t>
+      </w:r>
+      <w:proofErr w:type="spellStart"/>
+      <w:r>
+        <w:rPr>
+          <w:rFonts w:cs="Arial"/>
+          <w:szCs w:val="24"/>
+        </w:rPr>
+        <w:t>this</w:t>
+      </w:r>
+      <w:proofErr w:type="spellEnd"/>
       <w:r>
         <w:rPr>
           <w:rFonts w:cs="Arial"/>
@@ -2315,7 +2320,7 @@
           <w:rFonts w:cs="Arial"/>
           <w:szCs w:val="24"/>
         </w:rPr>
-        <w:t>this</w:t>
+        <w:t>document</w:t>
       </w:r>
       <w:proofErr w:type="spellEnd"/>
       <w:r>
@@ -2331,7 +2336,7 @@
           <w:rFonts w:cs="Arial"/>
           <w:szCs w:val="24"/>
         </w:rPr>
-        <w:t>document</w:t>
+        <w:t>presents</w:t>
       </w:r>
       <w:proofErr w:type="spellEnd"/>
       <w:r>
@@ -2339,6 +2344,38 @@
           <w:rFonts w:cs="Arial"/>
           <w:szCs w:val="24"/>
         </w:rPr>
+        <w:t xml:space="preserve"> software </w:t>
+      </w:r>
+      <w:proofErr w:type="spellStart"/>
+      <w:r>
+        <w:rPr>
+          <w:rFonts w:cs="Arial"/>
+          <w:szCs w:val="24"/>
+        </w:rPr>
+        <w:t>developed</w:t>
+      </w:r>
+      <w:proofErr w:type="spellEnd"/>
+      <w:r>
+        <w:rPr>
+          <w:rFonts w:cs="Arial"/>
+          <w:szCs w:val="24"/>
+        </w:rPr>
+        <w:t xml:space="preserve"> for </w:t>
+      </w:r>
+      <w:proofErr w:type="spellStart"/>
+      <w:r>
+        <w:rPr>
+          <w:rFonts w:cs="Arial"/>
+          <w:szCs w:val="24"/>
+        </w:rPr>
+        <w:t>automation</w:t>
+      </w:r>
+      <w:proofErr w:type="spellEnd"/>
+      <w:r>
+        <w:rPr>
+          <w:rFonts w:cs="Arial"/>
+          <w:szCs w:val="24"/>
+        </w:rPr>
         <w:t xml:space="preserve"> </w:t>
       </w:r>
       <w:proofErr w:type="spellStart"/>
@@ -2347,7 +2384,7 @@
           <w:rFonts w:cs="Arial"/>
           <w:szCs w:val="24"/>
         </w:rPr>
-        <w:t>presents</w:t>
+        <w:t>of</w:t>
       </w:r>
       <w:proofErr w:type="spellEnd"/>
       <w:r>
@@ -2355,7 +2392,7 @@
           <w:rFonts w:cs="Arial"/>
           <w:szCs w:val="24"/>
         </w:rPr>
-        <w:t xml:space="preserve"> software </w:t>
+        <w:t xml:space="preserve"> </w:t>
       </w:r>
       <w:proofErr w:type="spellStart"/>
       <w:r>
@@ -2363,7 +2400,7 @@
           <w:rFonts w:cs="Arial"/>
           <w:szCs w:val="24"/>
         </w:rPr>
-        <w:t>developed</w:t>
+        <w:t>library</w:t>
       </w:r>
       <w:proofErr w:type="spellEnd"/>
       <w:r>
@@ -2371,7 +2408,7 @@
           <w:rFonts w:cs="Arial"/>
           <w:szCs w:val="24"/>
         </w:rPr>
-        <w:t xml:space="preserve"> for </w:t>
+        <w:t xml:space="preserve"> </w:t>
       </w:r>
       <w:proofErr w:type="spellStart"/>
       <w:r>
@@ -2379,7 +2416,7 @@
           <w:rFonts w:cs="Arial"/>
           <w:szCs w:val="24"/>
         </w:rPr>
-        <w:t>automation</w:t>
+        <w:t>public</w:t>
       </w:r>
       <w:proofErr w:type="spellEnd"/>
       <w:r>
@@ -2395,6 +2432,54 @@
           <w:rFonts w:cs="Arial"/>
           <w:szCs w:val="24"/>
         </w:rPr>
+        <w:t>school</w:t>
+      </w:r>
+      <w:proofErr w:type="spellEnd"/>
+      <w:r>
+        <w:rPr>
+          <w:rFonts w:cs="Arial"/>
+          <w:szCs w:val="24"/>
+        </w:rPr>
+        <w:t xml:space="preserve"> Professor José Freire . In </w:t>
+      </w:r>
+      <w:proofErr w:type="spellStart"/>
+      <w:r>
+        <w:rPr>
+          <w:rFonts w:cs="Arial"/>
+          <w:szCs w:val="24"/>
+        </w:rPr>
+        <w:t>the</w:t>
+      </w:r>
+      <w:proofErr w:type="spellEnd"/>
+      <w:r>
+        <w:rPr>
+          <w:rFonts w:cs="Arial"/>
+          <w:szCs w:val="24"/>
+        </w:rPr>
+        <w:t xml:space="preserve"> </w:t>
+      </w:r>
+      <w:proofErr w:type="spellStart"/>
+      <w:r>
+        <w:rPr>
+          <w:rFonts w:cs="Arial"/>
+          <w:szCs w:val="24"/>
+        </w:rPr>
+        <w:t>course</w:t>
+      </w:r>
+      <w:proofErr w:type="spellEnd"/>
+      <w:r>
+        <w:rPr>
+          <w:rFonts w:cs="Arial"/>
+          <w:szCs w:val="24"/>
+        </w:rPr>
+        <w:t xml:space="preserve"> </w:t>
+      </w:r>
+      <w:proofErr w:type="spellStart"/>
+      <w:r>
+        <w:rPr>
+          <w:rFonts w:cs="Arial"/>
+          <w:szCs w:val="24"/>
+        </w:rPr>
         <w:t>of</w:t>
       </w:r>
       <w:proofErr w:type="spellEnd"/>
@@ -2411,7 +2496,7 @@
           <w:rFonts w:cs="Arial"/>
           <w:szCs w:val="24"/>
         </w:rPr>
-        <w:t>library</w:t>
+        <w:t>the</w:t>
       </w:r>
       <w:proofErr w:type="spellEnd"/>
       <w:r>
@@ -2427,7 +2512,7 @@
           <w:rFonts w:cs="Arial"/>
           <w:szCs w:val="24"/>
         </w:rPr>
-        <w:t>public</w:t>
+        <w:t>entire</w:t>
       </w:r>
       <w:proofErr w:type="spellEnd"/>
       <w:r>
@@ -2435,7 +2520,7 @@
           <w:rFonts w:cs="Arial"/>
           <w:szCs w:val="24"/>
         </w:rPr>
-        <w:t xml:space="preserve"> </w:t>
+        <w:t xml:space="preserve"> system </w:t>
       </w:r>
       <w:proofErr w:type="spellStart"/>
       <w:r>
@@ -2443,7 +2528,7 @@
           <w:rFonts w:cs="Arial"/>
           <w:szCs w:val="24"/>
         </w:rPr>
-        <w:t>school</w:t>
+        <w:t>lifecycle</w:t>
       </w:r>
       <w:proofErr w:type="spellEnd"/>
       <w:r>
@@ -2451,112 +2536,7 @@
           <w:rFonts w:cs="Arial"/>
           <w:szCs w:val="24"/>
         </w:rPr>
-        <w:t xml:space="preserve"> Professor José Freire . In </w:t>
-      </w:r>
-      <w:proofErr w:type="spellStart"/>
-      <w:r>
-        <w:rPr>
-          <w:rFonts w:cs="Arial"/>
-          <w:szCs w:val="24"/>
-        </w:rPr>
-        <w:t>the</w:t>
-      </w:r>
-      <w:proofErr w:type="spellEnd"/>
-      <w:r>
-        <w:rPr>
-          <w:rFonts w:cs="Arial"/>
-          <w:szCs w:val="24"/>
-        </w:rPr>
-        <w:t xml:space="preserve"> </w:t>
-      </w:r>
-      <w:proofErr w:type="spellStart"/>
-      <w:r>
-        <w:rPr>
-          <w:rFonts w:cs="Arial"/>
-          <w:szCs w:val="24"/>
-        </w:rPr>
-        <w:t>course</w:t>
-      </w:r>
-      <w:proofErr w:type="spellEnd"/>
-      <w:r>
-        <w:rPr>
-          <w:rFonts w:cs="Arial"/>
-          <w:szCs w:val="24"/>
-        </w:rPr>
-        <w:t xml:space="preserve"> </w:t>
-      </w:r>
-      <w:proofErr w:type="spellStart"/>
-      <w:r>
-        <w:rPr>
-          <w:rFonts w:cs="Arial"/>
-          <w:szCs w:val="24"/>
-        </w:rPr>
-        <w:t>of</w:t>
-      </w:r>
-      <w:proofErr w:type="spellEnd"/>
-      <w:r>
-        <w:rPr>
-          <w:rFonts w:cs="Arial"/>
-          <w:szCs w:val="24"/>
-        </w:rPr>
-        <w:t xml:space="preserve"> </w:t>
-      </w:r>
-      <w:proofErr w:type="spellStart"/>
-      <w:r>
-        <w:rPr>
-          <w:rFonts w:cs="Arial"/>
-          <w:szCs w:val="24"/>
-        </w:rPr>
-        <w:t>the</w:t>
-      </w:r>
-      <w:proofErr w:type="spellEnd"/>
-      <w:r>
-        <w:rPr>
-          <w:rFonts w:cs="Arial"/>
-          <w:szCs w:val="24"/>
-        </w:rPr>
-        <w:t xml:space="preserve"> </w:t>
-      </w:r>
-      <w:proofErr w:type="spellStart"/>
-      <w:r>
-        <w:rPr>
-          <w:rFonts w:cs="Arial"/>
-          <w:szCs w:val="24"/>
-        </w:rPr>
-        <w:t>entire</w:t>
-      </w:r>
-      <w:proofErr w:type="spellEnd"/>
-      <w:r>
-        <w:rPr>
-          <w:rFonts w:cs="Arial"/>
-          <w:szCs w:val="24"/>
-        </w:rPr>
-        <w:t xml:space="preserve"> system </w:t>
-      </w:r>
-      <w:proofErr w:type="spellStart"/>
-      <w:proofErr w:type="gramStart"/>
-      <w:r>
-        <w:rPr>
-          <w:rFonts w:cs="Arial"/>
-          <w:szCs w:val="24"/>
-        </w:rPr>
-        <w:t>lifecycle</w:t>
-      </w:r>
-      <w:proofErr w:type="spellEnd"/>
-      <w:r>
-        <w:rPr>
-          <w:rFonts w:cs="Arial"/>
-          <w:szCs w:val="24"/>
-        </w:rPr>
-        <w:t xml:space="preserve"> ,</w:t>
-      </w:r>
-      <w:proofErr w:type="gramEnd"/>
-      <w:r>
-        <w:rPr>
-          <w:rFonts w:cs="Arial"/>
-          <w:szCs w:val="24"/>
-        </w:rPr>
-        <w:t xml:space="preserve"> </w:t>
+        <w:t xml:space="preserve"> , </w:t>
       </w:r>
       <w:proofErr w:type="spellStart"/>
       <w:r>
@@ -10627,8 +10607,6 @@
           <w:rFonts w:cs="Arial"/>
         </w:rPr>
       </w:pPr>
-      <w:bookmarkStart w:id="3" w:name="_GoBack"/>
-      <w:bookmarkEnd w:id="3"/>
     </w:p>
     <w:p>
       <w:pPr>
@@ -10787,14 +10765,14 @@
           <w:rFonts w:cs="Arial"/>
         </w:rPr>
       </w:pPr>
-      <w:bookmarkStart w:id="4" w:name="_Toc449563266"/>
+      <w:bookmarkStart w:id="3" w:name="_Toc449563266"/>
       <w:r>
         <w:rPr>
           <w:rFonts w:cs="Arial"/>
         </w:rPr>
         <w:t>1.2 Objetivo</w:t>
       </w:r>
-      <w:bookmarkEnd w:id="4"/>
+      <w:bookmarkEnd w:id="3"/>
     </w:p>
     <w:p>
       <w:pPr>
@@ -10939,7 +10917,7 @@
         </w:rPr>
         <w:t xml:space="preserve"> para realizar uma ação que, em um ambiente computacional seria extremamente ágil.</w:t>
       </w:r>
-      <w:bookmarkStart w:id="5" w:name="_Toc445929457"/>
+      <w:bookmarkStart w:id="4" w:name="_Toc445929457"/>
     </w:p>
     <w:p>
       <w:pPr>
@@ -10948,7 +10926,7 @@
           <w:rFonts w:cs="Arial"/>
         </w:rPr>
       </w:pPr>
-      <w:bookmarkStart w:id="6" w:name="_Toc449563267"/>
+      <w:bookmarkStart w:id="5" w:name="_Toc449563267"/>
       <w:r>
         <w:rPr>
           <w:rFonts w:cs="Arial"/>
@@ -10962,208 +10940,206 @@
         </w:rPr>
         <w:t>Motivação</w:t>
       </w:r>
+      <w:bookmarkEnd w:id="4"/>
       <w:bookmarkEnd w:id="5"/>
+    </w:p>
+    <w:p>
+      <w:pPr>
+        <w:pStyle w:val="TTULO20"/>
+        <w:rPr>
+          <w:rFonts w:cs="Arial"/>
+        </w:rPr>
+      </w:pPr>
+      <w:r>
+        <w:rPr>
+          <w:rFonts w:cs="Arial"/>
+          <w:b w:val="0"/>
+          <w:szCs w:val="24"/>
+        </w:rPr>
+        <w:tab/>
+      </w:r>
+    </w:p>
+    <w:p>
+      <w:pPr>
+        <w:rPr>
+          <w:rFonts w:cs="Arial"/>
+          <w:szCs w:val="24"/>
+        </w:rPr>
+      </w:pPr>
+      <w:r>
+        <w:rPr>
+          <w:rFonts w:cs="Arial"/>
+          <w:b/>
+          <w:szCs w:val="24"/>
+        </w:rPr>
+        <w:tab/>
+      </w:r>
+      <w:r>
+        <w:rPr>
+          <w:rFonts w:cs="Arial"/>
+          <w:szCs w:val="24"/>
+        </w:rPr>
+        <w:t>O mo</w:t>
+      </w:r>
+      <w:r>
+        <w:rPr>
+          <w:rFonts w:cs="Arial"/>
+          <w:szCs w:val="24"/>
+        </w:rPr>
+        <w:t>delo de trabalho de conclusão do</w:t>
+      </w:r>
+      <w:r>
+        <w:rPr>
+          <w:rFonts w:cs="Arial"/>
+          <w:szCs w:val="24"/>
+        </w:rPr>
+        <w:t xml:space="preserve"> curso</w:t>
+      </w:r>
+      <w:r>
+        <w:rPr>
+          <w:rFonts w:cs="Arial"/>
+          <w:szCs w:val="24"/>
+        </w:rPr>
+        <w:t xml:space="preserve"> de análise de sistemas</w:t>
+      </w:r>
+      <w:r>
+        <w:rPr>
+          <w:rFonts w:cs="Arial"/>
+          <w:szCs w:val="24"/>
+        </w:rPr>
+        <w:t xml:space="preserve"> proposto pela Universidade Salgado de Oliveira por si só já serve para que os alunos fiquem motivados e possam se comprometer em cumprir com o propósito da disciplina. Este propósito de possibilitar que os alunos da universidade possam depositar todo o conhecimento obtido ao longo </w:t>
+      </w:r>
+      <w:r>
+        <w:rPr>
+          <w:rFonts w:cs="Arial"/>
+          <w:szCs w:val="24"/>
+        </w:rPr>
+        <w:t>do</w:t>
+      </w:r>
+      <w:r>
+        <w:rPr>
+          <w:rFonts w:cs="Arial"/>
+          <w:szCs w:val="24"/>
+        </w:rPr>
+        <w:t xml:space="preserve"> curso é uma excelente oportunidade, pois proporciona um tipo de experiência de mercado, como se fosse um primeiro passo no decorrer de uma longa estrada que os alunos irão percorrer</w:t>
+      </w:r>
+      <w:r>
+        <w:rPr>
+          <w:rFonts w:cs="Arial"/>
+          <w:szCs w:val="24"/>
+        </w:rPr>
+        <w:t xml:space="preserve"> após a faculdade</w:t>
+      </w:r>
+      <w:r>
+        <w:rPr>
+          <w:rFonts w:cs="Arial"/>
+          <w:szCs w:val="24"/>
+        </w:rPr>
+        <w:t>.</w:t>
+      </w:r>
+    </w:p>
+    <w:p>
+      <w:pPr>
+        <w:rPr>
+          <w:rFonts w:cs="Arial"/>
+          <w:szCs w:val="24"/>
+        </w:rPr>
+      </w:pPr>
+      <w:r>
+        <w:rPr>
+          <w:rFonts w:cs="Arial"/>
+          <w:szCs w:val="24"/>
+        </w:rPr>
+        <w:tab/>
+      </w:r>
+      <w:r>
+        <w:rPr>
+          <w:rFonts w:cs="Arial"/>
+          <w:szCs w:val="24"/>
+        </w:rPr>
+        <w:t>Uma outra motivação</w:t>
+      </w:r>
+      <w:r>
+        <w:rPr>
+          <w:rFonts w:cs="Arial"/>
+          <w:szCs w:val="24"/>
+        </w:rPr>
+        <w:t xml:space="preserve"> é poder auxiliar uma instituição sem fins lucrativos, levando para a mesma, automação d</w:t>
+      </w:r>
+      <w:r>
+        <w:rPr>
+          <w:rFonts w:cs="Arial"/>
+          <w:szCs w:val="24"/>
+        </w:rPr>
+        <w:t>e</w:t>
+      </w:r>
+      <w:r>
+        <w:rPr>
+          <w:rFonts w:cs="Arial"/>
+          <w:szCs w:val="24"/>
+        </w:rPr>
+        <w:t xml:space="preserve"> proc</w:t>
+      </w:r>
+      <w:r>
+        <w:rPr>
+          <w:rFonts w:cs="Arial"/>
+          <w:szCs w:val="24"/>
+        </w:rPr>
+        <w:t xml:space="preserve">essos que ocorrem diariamente e </w:t>
+      </w:r>
+      <w:r>
+        <w:rPr>
+          <w:rFonts w:cs="Arial"/>
+          <w:szCs w:val="24"/>
+        </w:rPr>
+        <w:t xml:space="preserve">demandam </w:t>
+      </w:r>
+      <w:r>
+        <w:rPr>
+          <w:rFonts w:cs="Arial"/>
+          <w:szCs w:val="24"/>
+        </w:rPr>
+        <w:t xml:space="preserve">bastante </w:t>
+      </w:r>
+      <w:r>
+        <w:rPr>
+          <w:rFonts w:cs="Arial"/>
+          <w:szCs w:val="24"/>
+        </w:rPr>
+        <w:t>tempo</w:t>
+      </w:r>
+      <w:r>
+        <w:rPr>
+          <w:rFonts w:cs="Arial"/>
+          <w:szCs w:val="24"/>
+        </w:rPr>
+        <w:t xml:space="preserve">, bem como, apresentar aos usuários </w:t>
+      </w:r>
+      <w:r>
+        <w:rPr>
+          <w:rFonts w:cs="Arial"/>
+          <w:szCs w:val="24"/>
+        </w:rPr>
+        <w:t>uma nova perspectiva sobre o que a informática pode proporcionar.</w:t>
+      </w:r>
+    </w:p>
+    <w:p>
+      <w:pPr>
+        <w:pStyle w:val="TTULO20"/>
+        <w:rPr>
+          <w:rFonts w:cs="Arial"/>
+        </w:rPr>
+      </w:pPr>
+    </w:p>
+    <w:p>
+      <w:pPr>
+        <w:pStyle w:val="TTULO20"/>
+      </w:pPr>
+      <w:bookmarkStart w:id="6" w:name="_Toc449563268"/>
+      <w:r>
+        <w:t>1.4 Justificativa</w:t>
+      </w:r>
       <w:bookmarkEnd w:id="6"/>
-    </w:p>
-    <w:p>
-      <w:pPr>
-        <w:pStyle w:val="TTULO20"/>
-        <w:rPr>
-          <w:rFonts w:cs="Arial"/>
-        </w:rPr>
-      </w:pPr>
-      <w:r>
-        <w:rPr>
-          <w:rFonts w:cs="Arial"/>
-          <w:b w:val="0"/>
-          <w:szCs w:val="24"/>
-        </w:rPr>
-        <w:tab/>
-      </w:r>
-    </w:p>
-    <w:p>
-      <w:pPr>
-        <w:rPr>
-          <w:rFonts w:cs="Arial"/>
-          <w:szCs w:val="24"/>
-        </w:rPr>
-      </w:pPr>
-      <w:r>
-        <w:rPr>
-          <w:rFonts w:cs="Arial"/>
-          <w:b/>
-          <w:szCs w:val="24"/>
-        </w:rPr>
-        <w:tab/>
-      </w:r>
-      <w:r>
-        <w:rPr>
-          <w:rFonts w:cs="Arial"/>
-          <w:szCs w:val="24"/>
-        </w:rPr>
-        <w:t>O mo</w:t>
-      </w:r>
-      <w:r>
-        <w:rPr>
-          <w:rFonts w:cs="Arial"/>
-          <w:szCs w:val="24"/>
-        </w:rPr>
-        <w:t>delo de trabalho de conclusão do</w:t>
-      </w:r>
-      <w:r>
-        <w:rPr>
-          <w:rFonts w:cs="Arial"/>
-          <w:szCs w:val="24"/>
-        </w:rPr>
-        <w:t xml:space="preserve"> curso</w:t>
-      </w:r>
-      <w:r>
-        <w:rPr>
-          <w:rFonts w:cs="Arial"/>
-          <w:szCs w:val="24"/>
-        </w:rPr>
-        <w:t xml:space="preserve"> de análise de sistemas</w:t>
-      </w:r>
-      <w:r>
-        <w:rPr>
-          <w:rFonts w:cs="Arial"/>
-          <w:szCs w:val="24"/>
-        </w:rPr>
-        <w:t xml:space="preserve"> proposto pela Universidade Salgado de Oliveira por si só já serve para que os alunos fiquem motivados e possam se comprometer em cumprir com o propósito da disciplina. Este propósito de possibilitar que os alunos da universidade possam depositar todo o conhecimento obtido ao longo </w:t>
-      </w:r>
-      <w:r>
-        <w:rPr>
-          <w:rFonts w:cs="Arial"/>
-          <w:szCs w:val="24"/>
-        </w:rPr>
-        <w:t>do</w:t>
-      </w:r>
-      <w:r>
-        <w:rPr>
-          <w:rFonts w:cs="Arial"/>
-          <w:szCs w:val="24"/>
-        </w:rPr>
-        <w:t xml:space="preserve"> curso é uma excelente oportunidade, pois proporciona um tipo de experiência de mercado, como se fosse um primeiro passo no decorrer de uma longa estrada que os alunos irão percorrer</w:t>
-      </w:r>
-      <w:r>
-        <w:rPr>
-          <w:rFonts w:cs="Arial"/>
-          <w:szCs w:val="24"/>
-        </w:rPr>
-        <w:t xml:space="preserve"> após a faculdade</w:t>
-      </w:r>
-      <w:r>
-        <w:rPr>
-          <w:rFonts w:cs="Arial"/>
-          <w:szCs w:val="24"/>
-        </w:rPr>
-        <w:t>.</w:t>
-      </w:r>
-    </w:p>
-    <w:p>
-      <w:pPr>
-        <w:rPr>
-          <w:rFonts w:cs="Arial"/>
-          <w:szCs w:val="24"/>
-        </w:rPr>
-      </w:pPr>
-      <w:r>
-        <w:rPr>
-          <w:rFonts w:cs="Arial"/>
-          <w:szCs w:val="24"/>
-        </w:rPr>
-        <w:tab/>
-      </w:r>
-      <w:r>
-        <w:rPr>
-          <w:rFonts w:cs="Arial"/>
-          <w:szCs w:val="24"/>
-        </w:rPr>
-        <w:t>Uma outra motivação</w:t>
-      </w:r>
-      <w:r>
-        <w:rPr>
-          <w:rFonts w:cs="Arial"/>
-          <w:szCs w:val="24"/>
-        </w:rPr>
-        <w:t xml:space="preserve"> é poder auxiliar uma instituição sem fins lucrativos, levando para a mesma, automação d</w:t>
-      </w:r>
-      <w:r>
-        <w:rPr>
-          <w:rFonts w:cs="Arial"/>
-          <w:szCs w:val="24"/>
-        </w:rPr>
-        <w:t>e</w:t>
-      </w:r>
-      <w:r>
-        <w:rPr>
-          <w:rFonts w:cs="Arial"/>
-          <w:szCs w:val="24"/>
-        </w:rPr>
-        <w:t xml:space="preserve"> proc</w:t>
-      </w:r>
-      <w:r>
-        <w:rPr>
-          <w:rFonts w:cs="Arial"/>
-          <w:szCs w:val="24"/>
-        </w:rPr>
-        <w:t xml:space="preserve">essos que ocorrem diariamente e </w:t>
-      </w:r>
-      <w:r>
-        <w:rPr>
-          <w:rFonts w:cs="Arial"/>
-          <w:szCs w:val="24"/>
-        </w:rPr>
-        <w:t xml:space="preserve">demandam </w:t>
-      </w:r>
-      <w:r>
-        <w:rPr>
-          <w:rFonts w:cs="Arial"/>
-          <w:szCs w:val="24"/>
-        </w:rPr>
-        <w:t xml:space="preserve">bastante </w:t>
-      </w:r>
-      <w:r>
-        <w:rPr>
-          <w:rFonts w:cs="Arial"/>
-          <w:szCs w:val="24"/>
-        </w:rPr>
-        <w:t>tempo</w:t>
-      </w:r>
-      <w:r>
-        <w:rPr>
-          <w:rFonts w:cs="Arial"/>
-          <w:szCs w:val="24"/>
-        </w:rPr>
-        <w:t xml:space="preserve">, bem como, apresentar aos usuários </w:t>
-      </w:r>
-      <w:r>
-        <w:rPr>
-          <w:rFonts w:cs="Arial"/>
-          <w:szCs w:val="24"/>
-        </w:rPr>
-        <w:t>uma nova perspectiva sobre o que a informática pode proporcionar.</w:t>
-      </w:r>
-    </w:p>
-    <w:p>
-      <w:pPr>
-        <w:pStyle w:val="TTULO20"/>
-        <w:rPr>
-          <w:rFonts w:cs="Arial"/>
-        </w:rPr>
-      </w:pPr>
-    </w:p>
-    <w:p>
-      <w:pPr>
-        <w:pStyle w:val="TTULO20"/>
-      </w:pPr>
-      <w:bookmarkStart w:id="7" w:name="_Toc449563268"/>
-      <w:proofErr w:type="gramStart"/>
-      <w:r>
-        <w:t>1.4 Justificativa</w:t>
-      </w:r>
-      <w:bookmarkEnd w:id="7"/>
-      <w:proofErr w:type="gramEnd"/>
     </w:p>
     <w:p>
       <w:pPr>
@@ -11378,7 +11354,7 @@
           <w:rFonts w:cs="Arial"/>
         </w:rPr>
       </w:pPr>
-      <w:bookmarkStart w:id="8" w:name="_Toc449563269"/>
+      <w:bookmarkStart w:id="7" w:name="_Toc449563269"/>
       <w:r>
         <w:rPr>
           <w:rFonts w:cs="Arial"/>
@@ -11410,7 +11386,7 @@
         </w:rPr>
         <w:t xml:space="preserve"> Preliminar de Requisitos</w:t>
       </w:r>
-      <w:bookmarkEnd w:id="8"/>
+      <w:bookmarkEnd w:id="7"/>
     </w:p>
     <w:p>
       <w:pPr>
@@ -11499,11 +11475,11 @@
       <w:pPr>
         <w:pStyle w:val="TTULO30"/>
       </w:pPr>
-      <w:bookmarkStart w:id="9" w:name="_Toc449563270"/>
+      <w:bookmarkStart w:id="8" w:name="_Toc449563270"/>
       <w:r>
         <w:t>1.5.1 Usuários do sistema e suas funcionalidades</w:t>
       </w:r>
-      <w:bookmarkEnd w:id="9"/>
+      <w:bookmarkEnd w:id="8"/>
     </w:p>
     <w:p>
       <w:pPr>
@@ -11574,11 +11550,9 @@
       <w:r>
         <w:t xml:space="preserve">Usuário </w:t>
       </w:r>
-      <w:proofErr w:type="gramStart"/>
       <w:r>
         <w:t>bibliotecária(</w:t>
       </w:r>
-      <w:proofErr w:type="gramEnd"/>
       <w:r>
         <w:t>o)</w:t>
       </w:r>
@@ -11598,7 +11572,7 @@
       <w:pPr>
         <w:pStyle w:val="TTULO30"/>
       </w:pPr>
-      <w:bookmarkStart w:id="10" w:name="_Toc449563271"/>
+      <w:bookmarkStart w:id="9" w:name="_Toc449563271"/>
       <w:r>
         <w:t>1</w:t>
       </w:r>
@@ -11614,7 +11588,7 @@
       <w:r>
         <w:t xml:space="preserve"> usuário</w:t>
       </w:r>
-      <w:bookmarkEnd w:id="10"/>
+      <w:bookmarkEnd w:id="9"/>
     </w:p>
     <w:p>
       <w:pPr>
@@ -11661,18 +11635,10 @@
         </w:rPr>
       </w:pPr>
       <w:r>
-        <w:t xml:space="preserve">Usuários terão 4 (quatro) classificações sendo elas, 1 – </w:t>
-      </w:r>
-      <w:proofErr w:type="gramStart"/>
-      <w:r>
-        <w:t>Bibliotecária</w:t>
-      </w:r>
-      <w:r>
-        <w:t>(</w:t>
-      </w:r>
-      <w:proofErr w:type="gramEnd"/>
-      <w:r>
-        <w:t>o)</w:t>
+        <w:t>Usuários terão 4 (quatro) classificações sendo elas, 1 – Bibliotecária</w:t>
+      </w:r>
+      <w:r>
+        <w:t>(o)</w:t>
       </w:r>
       <w:r>
         <w:t xml:space="preserve">, 2 – Aluno, 3 – Professor, 4 – Administrador. </w:t>
@@ -11718,21 +11684,12 @@
         </w:rPr>
         <w:t xml:space="preserve"> e </w:t>
       </w:r>
-      <w:proofErr w:type="gramStart"/>
-      <w:r>
-        <w:rPr>
-          <w:rFonts w:cs="Arial"/>
-          <w:szCs w:val="24"/>
-        </w:rPr>
-        <w:t>Bibliotecária(</w:t>
-      </w:r>
-      <w:proofErr w:type="gramEnd"/>
-      <w:r>
-        <w:rPr>
-          <w:rFonts w:cs="Arial"/>
-          <w:szCs w:val="24"/>
-        </w:rPr>
-        <w:t>o)</w:t>
+      <w:r>
+        <w:rPr>
+          <w:rFonts w:cs="Arial"/>
+          <w:szCs w:val="24"/>
+        </w:rPr>
+        <w:t>Bibliotecária(o)</w:t>
       </w:r>
       <w:r>
         <w:rPr>
@@ -11755,8 +11712,7 @@
       <w:pPr>
         <w:pStyle w:val="TTULO30"/>
       </w:pPr>
-      <w:bookmarkStart w:id="11" w:name="_Toc449563272"/>
-      <w:proofErr w:type="gramStart"/>
+      <w:bookmarkStart w:id="10" w:name="_Toc449563272"/>
       <w:r>
         <w:t>1</w:t>
       </w:r>
@@ -11769,14 +11725,13 @@
       <w:r>
         <w:t>Trocar</w:t>
       </w:r>
-      <w:proofErr w:type="gramEnd"/>
       <w:r>
         <w:t xml:space="preserve"> senha do</w:t>
       </w:r>
       <w:r>
         <w:t xml:space="preserve"> usuário</w:t>
       </w:r>
-      <w:bookmarkEnd w:id="11"/>
+      <w:bookmarkEnd w:id="10"/>
     </w:p>
     <w:p>
       <w:pPr>
@@ -11871,8 +11826,7 @@
       <w:pPr>
         <w:pStyle w:val="TTULO30"/>
       </w:pPr>
-      <w:bookmarkStart w:id="12" w:name="_Toc449563273"/>
-      <w:proofErr w:type="gramStart"/>
+      <w:bookmarkStart w:id="11" w:name="_Toc449563273"/>
       <w:r>
         <w:lastRenderedPageBreak/>
         <w:t>1</w:t>
@@ -11889,11 +11843,10 @@
       <w:r>
         <w:t>Cadastrar</w:t>
       </w:r>
-      <w:proofErr w:type="gramEnd"/>
       <w:r>
         <w:t xml:space="preserve"> livro</w:t>
       </w:r>
-      <w:bookmarkEnd w:id="12"/>
+      <w:bookmarkEnd w:id="11"/>
     </w:p>
     <w:p>
       <w:pPr>
@@ -12021,30 +11974,14 @@
           <w:rFonts w:cs="Arial"/>
           <w:szCs w:val="24"/>
         </w:rPr>
-        <w:t xml:space="preserve">Usuários que possuem acesso a esta funcionalidade: Administrador e </w:t>
-      </w:r>
-      <w:proofErr w:type="gramStart"/>
-      <w:r>
-        <w:rPr>
-          <w:rFonts w:cs="Arial"/>
-          <w:szCs w:val="24"/>
-        </w:rPr>
-        <w:t>bibliotecária</w:t>
-      </w:r>
-      <w:r>
-        <w:rPr>
-          <w:rFonts w:cs="Arial"/>
-          <w:szCs w:val="24"/>
-        </w:rPr>
-        <w:t>(</w:t>
-      </w:r>
-      <w:proofErr w:type="gramEnd"/>
-      <w:r>
-        <w:rPr>
-          <w:rFonts w:cs="Arial"/>
-          <w:szCs w:val="24"/>
-        </w:rPr>
-        <w:t>o)</w:t>
+        <w:t>Usuários que possuem acesso a esta funcionalidade: Administrador e bibliotecária</w:t>
+      </w:r>
+      <w:r>
+        <w:rPr>
+          <w:rFonts w:cs="Arial"/>
+          <w:szCs w:val="24"/>
+        </w:rPr>
+        <w:t>(o)</w:t>
       </w:r>
       <w:r>
         <w:rPr>
@@ -12065,8 +12002,7 @@
       <w:pPr>
         <w:pStyle w:val="TTULO30"/>
       </w:pPr>
-      <w:bookmarkStart w:id="13" w:name="_Toc449563274"/>
-      <w:proofErr w:type="gramStart"/>
+      <w:bookmarkStart w:id="12" w:name="_Toc449563274"/>
       <w:r>
         <w:t>1.5.</w:t>
       </w:r>
@@ -12074,13 +12010,9 @@
         <w:t>5</w:t>
       </w:r>
       <w:r>
-        <w:t xml:space="preserve"> Cadastrar</w:t>
-      </w:r>
-      <w:proofErr w:type="gramEnd"/>
-      <w:r>
-        <w:t xml:space="preserve"> periódico</w:t>
-      </w:r>
-      <w:bookmarkEnd w:id="13"/>
+        <w:t xml:space="preserve"> Cadastrar periódico</w:t>
+      </w:r>
+      <w:bookmarkEnd w:id="12"/>
     </w:p>
     <w:p>
       <w:pPr>
@@ -12194,15 +12126,7 @@
         </w:numPr>
       </w:pPr>
       <w:r>
-        <w:t xml:space="preserve">Usuários que possuem acesso a esta funcionalidade: Administrador e </w:t>
-      </w:r>
-      <w:proofErr w:type="gramStart"/>
-      <w:r>
-        <w:t>bibliotecária(</w:t>
-      </w:r>
-      <w:proofErr w:type="gramEnd"/>
-      <w:r>
-        <w:t>o).</w:t>
+        <w:t>Usuários que possuem acesso a esta funcionalidade: Administrador e bibliotecária(o).</w:t>
       </w:r>
     </w:p>
     <w:p/>
@@ -12210,8 +12134,7 @@
       <w:pPr>
         <w:pStyle w:val="TTULO30"/>
       </w:pPr>
-      <w:bookmarkStart w:id="14" w:name="_Toc449563275"/>
-      <w:proofErr w:type="gramStart"/>
+      <w:bookmarkStart w:id="13" w:name="_Toc449563275"/>
       <w:r>
         <w:rPr>
           <w:rStyle w:val="TTULO2Char0"/>
@@ -12231,17 +12154,13 @@
         <w:t>6</w:t>
       </w:r>
       <w:r>
-        <w:t xml:space="preserve"> Cadastrar</w:t>
-      </w:r>
-      <w:proofErr w:type="gramEnd"/>
-      <w:r>
-        <w:t xml:space="preserve"> </w:t>
+        <w:t xml:space="preserve"> Cadastrar </w:t>
       </w:r>
       <w:proofErr w:type="spellStart"/>
       <w:r>
         <w:t>dvd</w:t>
       </w:r>
-      <w:bookmarkEnd w:id="14"/>
+      <w:bookmarkEnd w:id="13"/>
       <w:proofErr w:type="spellEnd"/>
     </w:p>
     <w:p>
@@ -12367,15 +12286,7 @@
         </w:numPr>
       </w:pPr>
       <w:r>
-        <w:t xml:space="preserve">Usuários que possuem acesso a esta funcionalidade: Administrador e </w:t>
-      </w:r>
-      <w:proofErr w:type="gramStart"/>
-      <w:r>
-        <w:t>bibliotecária(</w:t>
-      </w:r>
-      <w:proofErr w:type="gramEnd"/>
-      <w:r>
-        <w:t>o).</w:t>
+        <w:t>Usuários que possuem acesso a esta funcionalidade: Administrador e bibliotecária(o).</w:t>
       </w:r>
     </w:p>
     <w:p>
@@ -12387,7 +12298,7 @@
       <w:pPr>
         <w:pStyle w:val="TTULO30"/>
       </w:pPr>
-      <w:bookmarkStart w:id="15" w:name="_Toc449563276"/>
+      <w:bookmarkStart w:id="14" w:name="_Toc449563276"/>
       <w:r>
         <w:t>1</w:t>
       </w:r>
@@ -12400,7 +12311,7 @@
       <w:r>
         <w:t xml:space="preserve"> Cadastrar Editora</w:t>
       </w:r>
-      <w:bookmarkEnd w:id="15"/>
+      <w:bookmarkEnd w:id="14"/>
     </w:p>
     <w:p>
       <w:pPr>
@@ -12431,15 +12342,7 @@
         </w:numPr>
       </w:pPr>
       <w:r>
-        <w:t xml:space="preserve">Usuários que possuem acesso a esta funcionalidade: Administrador e </w:t>
-      </w:r>
-      <w:proofErr w:type="gramStart"/>
-      <w:r>
-        <w:t>bibliotecária(</w:t>
-      </w:r>
-      <w:proofErr w:type="gramEnd"/>
-      <w:r>
-        <w:t>o).</w:t>
+        <w:t>Usuários que possuem acesso a esta funcionalidade: Administrador e bibliotecária(o).</w:t>
       </w:r>
     </w:p>
     <w:p>
@@ -12451,8 +12354,7 @@
       <w:pPr>
         <w:pStyle w:val="TTULO30"/>
       </w:pPr>
-      <w:bookmarkStart w:id="16" w:name="_Toc449563277"/>
-      <w:proofErr w:type="gramStart"/>
+      <w:bookmarkStart w:id="15" w:name="_Toc449563277"/>
       <w:r>
         <w:lastRenderedPageBreak/>
         <w:t>1</w:t>
@@ -12470,16 +12372,12 @@
         <w:t xml:space="preserve"> </w:t>
       </w:r>
       <w:r>
-        <w:t>Efetuar</w:t>
-      </w:r>
-      <w:proofErr w:type="gramEnd"/>
-      <w:r>
-        <w:t xml:space="preserve"> e</w:t>
+        <w:t>Efetuar e</w:t>
       </w:r>
       <w:r>
         <w:t>mpréstimo</w:t>
       </w:r>
-      <w:bookmarkEnd w:id="16"/>
+      <w:bookmarkEnd w:id="15"/>
     </w:p>
     <w:p>
       <w:pPr>
@@ -12724,23 +12622,7 @@
           <w:rFonts w:cs="Arial"/>
           <w:szCs w:val="24"/>
         </w:rPr>
-        <w:t xml:space="preserve">Usuários que possuem acesso a esta funcionalidade: Administrador e </w:t>
-      </w:r>
-      <w:proofErr w:type="gramStart"/>
-      <w:r>
-        <w:rPr>
-          <w:rFonts w:cs="Arial"/>
-          <w:szCs w:val="24"/>
-        </w:rPr>
-        <w:t>bibliotecária(</w:t>
-      </w:r>
-      <w:proofErr w:type="gramEnd"/>
-      <w:r>
-        <w:rPr>
-          <w:rFonts w:cs="Arial"/>
-          <w:szCs w:val="24"/>
-        </w:rPr>
-        <w:t>o).</w:t>
+        <w:t>Usuários que possuem acesso a esta funcionalidade: Administrador e bibliotecária(o).</w:t>
       </w:r>
     </w:p>
     <w:p>
@@ -12755,7 +12637,7 @@
       <w:pPr>
         <w:pStyle w:val="TTULO30"/>
       </w:pPr>
-      <w:bookmarkStart w:id="17" w:name="_Toc449563278"/>
+      <w:bookmarkStart w:id="16" w:name="_Toc449563278"/>
       <w:r>
         <w:t>1</w:t>
       </w:r>
@@ -12771,7 +12653,7 @@
       <w:r>
         <w:t>Baixa do Empréstimo</w:t>
       </w:r>
-      <w:bookmarkEnd w:id="17"/>
+      <w:bookmarkEnd w:id="16"/>
     </w:p>
     <w:p>
       <w:pPr>
@@ -12870,30 +12752,14 @@
           <w:rFonts w:cs="Arial"/>
           <w:szCs w:val="24"/>
         </w:rPr>
-        <w:t xml:space="preserve">uncionalidade: Administrador e </w:t>
-      </w:r>
-      <w:proofErr w:type="gramStart"/>
-      <w:r>
-        <w:rPr>
-          <w:rFonts w:cs="Arial"/>
-          <w:szCs w:val="24"/>
-        </w:rPr>
-        <w:t>b</w:t>
-      </w:r>
-      <w:r>
-        <w:rPr>
-          <w:rFonts w:cs="Arial"/>
-          <w:szCs w:val="24"/>
-        </w:rPr>
-        <w:t>ibliotecária(</w:t>
-      </w:r>
-      <w:proofErr w:type="gramEnd"/>
-      <w:r>
-        <w:rPr>
-          <w:rFonts w:cs="Arial"/>
-          <w:szCs w:val="24"/>
-        </w:rPr>
-        <w:t>o).</w:t>
+        <w:t>uncionalidade: Administrador e b</w:t>
+      </w:r>
+      <w:r>
+        <w:rPr>
+          <w:rFonts w:cs="Arial"/>
+          <w:szCs w:val="24"/>
+        </w:rPr>
+        <w:t>ibliotecária(o).</w:t>
       </w:r>
     </w:p>
     <w:p>
@@ -12909,8 +12775,7 @@
       <w:pPr>
         <w:pStyle w:val="TTULO30"/>
       </w:pPr>
-      <w:bookmarkStart w:id="18" w:name="_Toc449563279"/>
-      <w:proofErr w:type="gramStart"/>
+      <w:bookmarkStart w:id="17" w:name="_Toc449563279"/>
       <w:r>
         <w:t>1.5.</w:t>
       </w:r>
@@ -12923,11 +12788,10 @@
       <w:r>
         <w:t>Efetuar</w:t>
       </w:r>
-      <w:proofErr w:type="gramEnd"/>
       <w:r>
         <w:t xml:space="preserve"> reserva</w:t>
       </w:r>
-      <w:bookmarkEnd w:id="18"/>
+      <w:bookmarkEnd w:id="17"/>
     </w:p>
     <w:p>
       <w:pPr>
@@ -13025,18 +12889,233 @@
       <w:pPr>
         <w:pStyle w:val="TTULO10"/>
       </w:pPr>
-      <w:bookmarkStart w:id="19" w:name="_Toc449563280"/>
+      <w:bookmarkStart w:id="18" w:name="_Toc449563280"/>
       <w:r>
         <w:t>2 PLANEJAMENTO DO PROJETO</w:t>
       </w:r>
+      <w:bookmarkEnd w:id="18"/>
+    </w:p>
+    <w:p>
+      <w:pPr>
+        <w:rPr>
+          <w:rFonts w:cs="Arial"/>
+          <w:szCs w:val="24"/>
+        </w:rPr>
+      </w:pPr>
+    </w:p>
+    <w:p>
+      <w:pPr>
+        <w:pStyle w:val="TTULO20"/>
+        <w:rPr>
+          <w:rFonts w:cs="Arial"/>
+        </w:rPr>
+      </w:pPr>
+      <w:bookmarkStart w:id="19" w:name="_Toc449563281"/>
+      <w:r>
+        <w:rPr>
+          <w:rFonts w:cs="Arial"/>
+        </w:rPr>
+        <w:t>2.1 Declaração do escopo</w:t>
+      </w:r>
       <w:bookmarkEnd w:id="19"/>
     </w:p>
     <w:p>
-      <w:pPr>
-        <w:rPr>
-          <w:rFonts w:cs="Arial"/>
-          <w:szCs w:val="24"/>
-        </w:rPr>
+      <w:r>
+        <w:tab/>
+      </w:r>
+    </w:p>
+    <w:p>
+      <w:pPr>
+        <w:ind w:firstLine="708"/>
+        <w:rPr>
+          <w:rFonts w:cs="Arial"/>
+          <w:color w:val="000000" w:themeColor="text1"/>
+        </w:rPr>
+      </w:pPr>
+      <w:r>
+        <w:t xml:space="preserve">O </w:t>
+      </w:r>
+      <w:proofErr w:type="spellStart"/>
+      <w:r>
+        <w:rPr>
+          <w:rFonts w:cs="Arial"/>
+          <w:color w:val="000000" w:themeColor="text1"/>
+        </w:rPr>
+        <w:t>SisCOBLI</w:t>
+      </w:r>
+      <w:proofErr w:type="spellEnd"/>
+      <w:r>
+        <w:rPr>
+          <w:rFonts w:cs="Arial"/>
+          <w:color w:val="000000" w:themeColor="text1"/>
+        </w:rPr>
+        <w:t xml:space="preserve"> </w:t>
+      </w:r>
+      <w:r>
+        <w:rPr>
+          <w:rFonts w:cs="Arial"/>
+          <w:color w:val="000000" w:themeColor="text1"/>
+        </w:rPr>
+        <w:t>– Sistema de Controle Bibliotecário – tem como principal objetivo suprir as necessidades de um controle de b</w:t>
+      </w:r>
+      <w:r>
+        <w:rPr>
+          <w:rFonts w:cs="Arial"/>
+          <w:color w:val="000000" w:themeColor="text1"/>
+        </w:rPr>
+        <w:t>iblioteca. N</w:t>
+      </w:r>
+      <w:r>
+        <w:rPr>
+          <w:rFonts w:cs="Arial"/>
+          <w:color w:val="000000" w:themeColor="text1"/>
+        </w:rPr>
+        <w:t>este controle</w:t>
+      </w:r>
+      <w:r>
+        <w:rPr>
+          <w:rFonts w:cs="Arial"/>
+          <w:color w:val="000000" w:themeColor="text1"/>
+        </w:rPr>
+        <w:t xml:space="preserve"> estão contidas as funcionalidades de efetuar empréstimos de livros, cadastro de livros, baixa em disponibilidade de livros e devolução de livros. Além das funções básicas de um sistema de biblioteca</w:t>
+      </w:r>
+      <w:r>
+        <w:rPr>
+          <w:rFonts w:cs="Arial"/>
+          <w:color w:val="000000" w:themeColor="text1"/>
+        </w:rPr>
+        <w:t>,</w:t>
+      </w:r>
+      <w:r>
+        <w:rPr>
+          <w:rFonts w:cs="Arial"/>
+          <w:color w:val="000000" w:themeColor="text1"/>
+        </w:rPr>
+        <w:t xml:space="preserve"> </w:t>
+      </w:r>
+      <w:r>
+        <w:rPr>
+          <w:rFonts w:cs="Arial"/>
+          <w:color w:val="000000" w:themeColor="text1"/>
+        </w:rPr>
+        <w:t>existirão</w:t>
+      </w:r>
+      <w:r>
+        <w:rPr>
+          <w:rFonts w:cs="Arial"/>
+          <w:color w:val="000000" w:themeColor="text1"/>
+        </w:rPr>
+        <w:t xml:space="preserve"> diversas outras solicitadas pelo cliente</w:t>
+      </w:r>
+      <w:r>
+        <w:rPr>
+          <w:rFonts w:cs="Arial"/>
+          <w:color w:val="000000" w:themeColor="text1"/>
+        </w:rPr>
+        <w:t xml:space="preserve"> que visam auxiliar em um controle analítico</w:t>
+      </w:r>
+      <w:r>
+        <w:rPr>
+          <w:rFonts w:cs="Arial"/>
+          <w:color w:val="000000" w:themeColor="text1"/>
+        </w:rPr>
+        <w:t xml:space="preserve"> e operacional</w:t>
+      </w:r>
+      <w:r>
+        <w:rPr>
+          <w:rFonts w:cs="Arial"/>
+          <w:color w:val="000000" w:themeColor="text1"/>
+        </w:rPr>
+        <w:t>.</w:t>
+      </w:r>
+    </w:p>
+    <w:p>
+      <w:pPr>
+        <w:ind w:firstLine="708"/>
+      </w:pPr>
+      <w:r>
+        <w:t xml:space="preserve">Os </w:t>
+      </w:r>
+      <w:r>
+        <w:t>usuários com permissões de aluno e professor</w:t>
+      </w:r>
+      <w:r>
+        <w:t xml:space="preserve"> cadastrados</w:t>
+      </w:r>
+      <w:r>
+        <w:t>,</w:t>
+      </w:r>
+      <w:r>
+        <w:t xml:space="preserve"> terão acesso ao sistema para efetuar consultas de livros, DVDs e periódicos cadastrados, consultas de empréstimos e r</w:t>
+      </w:r>
+      <w:r>
+        <w:t>eservas registrados em seu nome</w:t>
+      </w:r>
+      <w:r>
+        <w:t xml:space="preserve"> e</w:t>
+      </w:r>
+      <w:r>
+        <w:t>,</w:t>
+      </w:r>
+      <w:r>
+        <w:t xml:space="preserve"> por último, realizar reservas de livros.</w:t>
+      </w:r>
+    </w:p>
+    <w:p>
+      <w:pPr>
+        <w:ind w:firstLine="708"/>
+      </w:pPr>
+      <w:r>
+        <w:t>O SISCOBLI emitirá listagens (livros, DVDs</w:t>
+      </w:r>
+      <w:r>
+        <w:t xml:space="preserve">, periódicos, usuários, </w:t>
+      </w:r>
+      <w:r>
+        <w:t>empréstimos e reservas) para consultas em tela.</w:t>
+      </w:r>
+    </w:p>
+    <w:p>
+      <w:pPr>
+        <w:ind w:firstLine="708"/>
+      </w:pPr>
+      <w:r>
+        <w:t xml:space="preserve">A bibliotecária poderá visualizar listagens de livros, periódicos, </w:t>
+      </w:r>
+      <w:proofErr w:type="spellStart"/>
+      <w:r>
+        <w:t>dvds</w:t>
+      </w:r>
+      <w:proofErr w:type="spellEnd"/>
+      <w:r>
+        <w:t>, usuários, reservas, empréstimos em aberto</w:t>
+      </w:r>
+      <w:r>
+        <w:t>, além de efetuar operações de algumas determinadas operações de cadastro, alteração e exclusão</w:t>
+      </w:r>
+      <w:r>
+        <w:t>.</w:t>
+      </w:r>
+    </w:p>
+    <w:p>
+      <w:pPr>
+        <w:ind w:firstLine="708"/>
+      </w:pPr>
+      <w:r>
+        <w:t>O administrador terá acesso total as f</w:t>
+      </w:r>
+      <w:r>
+        <w:t>uncionalidades do sistema.</w:t>
+      </w:r>
+    </w:p>
+    <w:p>
+      <w:pPr>
+        <w:ind w:firstLine="708"/>
+      </w:pPr>
+    </w:p>
+    <w:p>
+      <w:pPr>
+        <w:ind w:firstLine="708"/>
       </w:pPr>
     </w:p>
     <w:p>
@@ -13046,229 +13125,14 @@
           <w:rFonts w:cs="Arial"/>
         </w:rPr>
       </w:pPr>
-      <w:bookmarkStart w:id="20" w:name="_Toc449563281"/>
-      <w:r>
-        <w:rPr>
-          <w:rFonts w:cs="Arial"/>
-        </w:rPr>
-        <w:t>2.1 Declaração do escopo</w:t>
+      <w:bookmarkStart w:id="20" w:name="_Toc449563282"/>
+      <w:r>
+        <w:rPr>
+          <w:rFonts w:cs="Arial"/>
+        </w:rPr>
+        <w:t>2.2 Plano do processo de desenvolvimento</w:t>
       </w:r>
       <w:bookmarkEnd w:id="20"/>
-    </w:p>
-    <w:p>
-      <w:r>
-        <w:tab/>
-      </w:r>
-    </w:p>
-    <w:p>
-      <w:pPr>
-        <w:ind w:firstLine="708"/>
-        <w:rPr>
-          <w:rFonts w:cs="Arial"/>
-          <w:color w:val="000000" w:themeColor="text1"/>
-        </w:rPr>
-      </w:pPr>
-      <w:r>
-        <w:t xml:space="preserve">O </w:t>
-      </w:r>
-      <w:proofErr w:type="spellStart"/>
-      <w:r>
-        <w:rPr>
-          <w:rFonts w:cs="Arial"/>
-          <w:color w:val="000000" w:themeColor="text1"/>
-        </w:rPr>
-        <w:t>SisCOBLI</w:t>
-      </w:r>
-      <w:proofErr w:type="spellEnd"/>
-      <w:r>
-        <w:rPr>
-          <w:rFonts w:cs="Arial"/>
-          <w:color w:val="000000" w:themeColor="text1"/>
-        </w:rPr>
-        <w:t xml:space="preserve"> </w:t>
-      </w:r>
-      <w:r>
-        <w:rPr>
-          <w:rFonts w:cs="Arial"/>
-          <w:color w:val="000000" w:themeColor="text1"/>
-        </w:rPr>
-        <w:t>– Sistema de Controle Bibliotecário – tem como principal objetivo suprir as necessidades de um controle de b</w:t>
-      </w:r>
-      <w:r>
-        <w:rPr>
-          <w:rFonts w:cs="Arial"/>
-          <w:color w:val="000000" w:themeColor="text1"/>
-        </w:rPr>
-        <w:t>iblioteca. N</w:t>
-      </w:r>
-      <w:r>
-        <w:rPr>
-          <w:rFonts w:cs="Arial"/>
-          <w:color w:val="000000" w:themeColor="text1"/>
-        </w:rPr>
-        <w:t>este controle</w:t>
-      </w:r>
-      <w:r>
-        <w:rPr>
-          <w:rFonts w:cs="Arial"/>
-          <w:color w:val="000000" w:themeColor="text1"/>
-        </w:rPr>
-        <w:t xml:space="preserve"> estão contidas as funcionalidades de efetuar empréstimos de livros, cadastro de livros, baixa em disponibilidade de livros e devolução de livros. Além das funções básicas de um sistema de biblioteca</w:t>
-      </w:r>
-      <w:r>
-        <w:rPr>
-          <w:rFonts w:cs="Arial"/>
-          <w:color w:val="000000" w:themeColor="text1"/>
-        </w:rPr>
-        <w:t>,</w:t>
-      </w:r>
-      <w:r>
-        <w:rPr>
-          <w:rFonts w:cs="Arial"/>
-          <w:color w:val="000000" w:themeColor="text1"/>
-        </w:rPr>
-        <w:t xml:space="preserve"> </w:t>
-      </w:r>
-      <w:r>
-        <w:rPr>
-          <w:rFonts w:cs="Arial"/>
-          <w:color w:val="000000" w:themeColor="text1"/>
-        </w:rPr>
-        <w:t>existirão</w:t>
-      </w:r>
-      <w:r>
-        <w:rPr>
-          <w:rFonts w:cs="Arial"/>
-          <w:color w:val="000000" w:themeColor="text1"/>
-        </w:rPr>
-        <w:t xml:space="preserve"> diversas outras solicitadas pelo cliente</w:t>
-      </w:r>
-      <w:r>
-        <w:rPr>
-          <w:rFonts w:cs="Arial"/>
-          <w:color w:val="000000" w:themeColor="text1"/>
-        </w:rPr>
-        <w:t xml:space="preserve"> que visam auxiliar em um controle analítico</w:t>
-      </w:r>
-      <w:r>
-        <w:rPr>
-          <w:rFonts w:cs="Arial"/>
-          <w:color w:val="000000" w:themeColor="text1"/>
-        </w:rPr>
-        <w:t xml:space="preserve"> e operacional</w:t>
-      </w:r>
-      <w:r>
-        <w:rPr>
-          <w:rFonts w:cs="Arial"/>
-          <w:color w:val="000000" w:themeColor="text1"/>
-        </w:rPr>
-        <w:t>.</w:t>
-      </w:r>
-    </w:p>
-    <w:p>
-      <w:pPr>
-        <w:ind w:firstLine="708"/>
-      </w:pPr>
-      <w:r>
-        <w:t xml:space="preserve">Os </w:t>
-      </w:r>
-      <w:r>
-        <w:t>usuários com permissões de aluno e professor</w:t>
-      </w:r>
-      <w:r>
-        <w:t xml:space="preserve"> cadastrados</w:t>
-      </w:r>
-      <w:r>
-        <w:t>,</w:t>
-      </w:r>
-      <w:r>
-        <w:t xml:space="preserve"> terão acesso ao sistema para efetuar consultas de livros, DVDs e periódicos cadastrados, consultas de empréstimos e r</w:t>
-      </w:r>
-      <w:r>
-        <w:t>eservas registrados em seu nome</w:t>
-      </w:r>
-      <w:r>
-        <w:t xml:space="preserve"> e</w:t>
-      </w:r>
-      <w:r>
-        <w:t>,</w:t>
-      </w:r>
-      <w:r>
-        <w:t xml:space="preserve"> por último, realizar reservas de livros.</w:t>
-      </w:r>
-    </w:p>
-    <w:p>
-      <w:pPr>
-        <w:ind w:firstLine="708"/>
-      </w:pPr>
-      <w:r>
-        <w:t>O SISCOBLI emitirá listagens (livros, DVDs</w:t>
-      </w:r>
-      <w:r>
-        <w:t xml:space="preserve">, periódicos, usuários, </w:t>
-      </w:r>
-      <w:r>
-        <w:t>empréstimos e reservas) para consultas em tela.</w:t>
-      </w:r>
-    </w:p>
-    <w:p>
-      <w:pPr>
-        <w:ind w:firstLine="708"/>
-      </w:pPr>
-      <w:r>
-        <w:t xml:space="preserve">A bibliotecária poderá visualizar listagens de livros, periódicos, </w:t>
-      </w:r>
-      <w:proofErr w:type="spellStart"/>
-      <w:r>
-        <w:t>dvds</w:t>
-      </w:r>
-      <w:proofErr w:type="spellEnd"/>
-      <w:r>
-        <w:t>, usuários, reservas, empréstimos em aberto</w:t>
-      </w:r>
-      <w:r>
-        <w:t>, além de efetuar operações de algumas determinadas operações de cadastro, alteração e exclusão</w:t>
-      </w:r>
-      <w:r>
-        <w:t>.</w:t>
-      </w:r>
-    </w:p>
-    <w:p>
-      <w:pPr>
-        <w:ind w:firstLine="708"/>
-      </w:pPr>
-      <w:r>
-        <w:t>O administrador terá acesso total as f</w:t>
-      </w:r>
-      <w:r>
-        <w:t>uncionalidades do sistema.</w:t>
-      </w:r>
-    </w:p>
-    <w:p>
-      <w:pPr>
-        <w:ind w:firstLine="708"/>
-      </w:pPr>
-    </w:p>
-    <w:p>
-      <w:pPr>
-        <w:ind w:firstLine="708"/>
-      </w:pPr>
-    </w:p>
-    <w:p>
-      <w:pPr>
-        <w:pStyle w:val="TTULO20"/>
-        <w:rPr>
-          <w:rFonts w:cs="Arial"/>
-        </w:rPr>
-      </w:pPr>
-      <w:bookmarkStart w:id="21" w:name="_Toc449563282"/>
-      <w:r>
-        <w:rPr>
-          <w:rFonts w:cs="Arial"/>
-        </w:rPr>
-        <w:t>2.2 Plano do processo de desenvolvimento</w:t>
-      </w:r>
-      <w:bookmarkEnd w:id="21"/>
     </w:p>
     <w:p>
       <w:pPr>
@@ -13306,15 +13170,7 @@
         <w:t>será aplicada. Segundo Pressman (2011).</w:t>
       </w:r>
       <w:r>
-        <w:t xml:space="preserve"> Com esta ideia de processo e tendo em vista o escopo do sistema, o modelo de processo escolhido para ser seguido no desenvolvimento deste projeto é </w:t>
-      </w:r>
-      <w:proofErr w:type="gramStart"/>
-      <w:r>
-        <w:t>o modelo cascata</w:t>
-      </w:r>
-      <w:proofErr w:type="gramEnd"/>
-      <w:r>
-        <w:t>, que também é conhecido como ciclo de vida clássico, devido ele melhor se adequar a projetos pequenos, onde os requisitos coletados não são alterados c</w:t>
+        <w:t xml:space="preserve"> Com esta ideia de processo e tendo em vista o escopo do sistema, o modelo de processo escolhido para ser seguido no desenvolvimento deste projeto é o modelo cascata, que também é conhecido como ciclo de vida clássico, devido ele melhor se adequar a projetos pequenos, onde os requisitos coletados não são alterados c</w:t>
       </w:r>
       <w:r>
         <w:t xml:space="preserve">onstantemente e por ele dar bastante valor a coleta de requisitos, </w:t>
@@ -13330,13 +13186,8 @@
       <w:pPr>
         <w:ind w:firstLine="708"/>
       </w:pPr>
-      <w:proofErr w:type="gramStart"/>
-      <w:r>
-        <w:t>O modelo cascata</w:t>
-      </w:r>
-      <w:proofErr w:type="gramEnd"/>
-      <w:r>
-        <w:t xml:space="preserve"> é constituído das etapas de comunicação, planejamento, modelagem, construção e entrega, respectivamente.</w:t>
+      <w:r>
+        <w:t>O modelo cascata é constituído das etapas de comunicação, planejamento, modelagem, construção e entrega, respectivamente.</w:t>
       </w:r>
     </w:p>
     <w:p>
@@ -13460,15 +13311,7 @@
         <w:ind w:firstLine="708"/>
       </w:pPr>
       <w:r>
-        <w:t xml:space="preserve">A figura 1 ilustra </w:t>
-      </w:r>
-      <w:proofErr w:type="gramStart"/>
-      <w:r>
-        <w:t>o modelo cascata</w:t>
-      </w:r>
-      <w:proofErr w:type="gramEnd"/>
-      <w:r>
-        <w:t xml:space="preserve"> embasado no proposto por </w:t>
+        <w:t xml:space="preserve">A figura 1 ilustra o modelo cascata embasado no proposto por </w:t>
       </w:r>
       <w:r>
         <w:t>Pressman</w:t>
@@ -13551,7 +13394,7 @@
           <w:szCs w:val="20"/>
         </w:rPr>
       </w:pPr>
-      <w:bookmarkStart w:id="22" w:name="_Toc446978472"/>
+      <w:bookmarkStart w:id="21" w:name="_Toc446978472"/>
       <w:r>
         <w:rPr>
           <w:i w:val="0"/>
@@ -13616,8 +13459,153 @@
         </w:rPr>
         <w:t xml:space="preserve"> - Fluxo de Processo Paralelo</w:t>
       </w:r>
+      <w:bookmarkEnd w:id="21"/>
+    </w:p>
+    <w:p/>
+    <w:p>
+      <w:pPr>
+        <w:pStyle w:val="TTULO20"/>
+        <w:rPr>
+          <w:rFonts w:cs="Arial"/>
+        </w:rPr>
+      </w:pPr>
+      <w:bookmarkStart w:id="22" w:name="_Toc449563283"/>
+      <w:r>
+        <w:rPr>
+          <w:rFonts w:cs="Arial"/>
+        </w:rPr>
+        <w:t>2.3 Metodologia de desenvolvimento</w:t>
+      </w:r>
       <w:bookmarkEnd w:id="22"/>
     </w:p>
+    <w:p>
+      <w:pPr>
+        <w:pStyle w:val="TTULO20"/>
+      </w:pPr>
+      <w:r>
+        <w:rPr>
+          <w:rFonts w:cs="Arial"/>
+        </w:rPr>
+        <w:tab/>
+      </w:r>
+    </w:p>
+    <w:p>
+      <w:pPr>
+        <w:ind w:firstLine="708"/>
+      </w:pPr>
+      <w:r>
+        <w:t xml:space="preserve">Uma metodologia é um </w:t>
+      </w:r>
+      <w:r>
+        <w:t>procedimento</w:t>
+      </w:r>
+      <w:r>
+        <w:t xml:space="preserve"> organizado de </w:t>
+      </w:r>
+      <w:r>
+        <w:t>construção</w:t>
+      </w:r>
+      <w:r>
+        <w:t xml:space="preserve"> de</w:t>
+      </w:r>
+      <w:r>
+        <w:t xml:space="preserve"> um</w:t>
+      </w:r>
+      <w:r>
+        <w:t xml:space="preserve"> software, que utiliza</w:t>
+      </w:r>
+      <w:r>
+        <w:t xml:space="preserve"> </w:t>
+      </w:r>
+      <w:r>
+        <w:t>técnicas predefinidas e notações convencionais.</w:t>
+      </w:r>
+    </w:p>
+    <w:p>
+      <w:pPr>
+        <w:ind w:firstLine="708"/>
+      </w:pPr>
+      <w:r>
+        <w:t>As etapas que compõem este processo corresponde</w:t>
+      </w:r>
+      <w:r>
+        <w:t xml:space="preserve">m ao ciclo de vida do software. </w:t>
+      </w:r>
+      <w:r>
+        <w:t>Tradicionalmente, a formulação inicial do pr</w:t>
+      </w:r>
+      <w:r>
+        <w:t xml:space="preserve">oblema, a análise, o projeto, a </w:t>
+      </w:r>
+      <w:r>
+        <w:t>implementação, os testes e a operação (manutenção e aperfeiçoamento) compõem</w:t>
+      </w:r>
+      <w:r>
+        <w:t xml:space="preserve"> </w:t>
+      </w:r>
+      <w:r>
+        <w:t>estas etapas do ciclo de vida.</w:t>
+      </w:r>
+    </w:p>
+    <w:p>
+      <w:pPr>
+        <w:ind w:firstLine="708"/>
+      </w:pPr>
+      <w:r>
+        <w:t>“</w:t>
+      </w:r>
+      <w:r>
+        <w:t>Um modelo é uma abstração de alguma coisa, cujo propósito é permitir que</w:t>
+      </w:r>
+      <w:r>
+        <w:t xml:space="preserve"> </w:t>
+      </w:r>
+      <w:r>
+        <w:t xml:space="preserve">se conheça </w:t>
+      </w:r>
+      <w:r>
+        <w:t>essa coisa antes de se construí-la</w:t>
+      </w:r>
+      <w:r>
+        <w:t>”</w:t>
+      </w:r>
+      <w:r>
+        <w:t xml:space="preserve"> (</w:t>
+      </w:r>
+      <w:proofErr w:type="spellStart"/>
+      <w:r>
+        <w:t>Rumbaugh</w:t>
+      </w:r>
+      <w:proofErr w:type="spellEnd"/>
+      <w:r>
+        <w:t xml:space="preserve">, </w:t>
+      </w:r>
+      <w:r>
+        <w:t>2004</w:t>
+      </w:r>
+      <w:r>
+        <w:t>).</w:t>
+      </w:r>
+      <w:r>
+        <w:t xml:space="preserve"> </w:t>
+      </w:r>
+    </w:p>
+    <w:p>
+      <w:pPr>
+        <w:ind w:firstLine="708"/>
+      </w:pPr>
+      <w:r>
+        <w:t>Neste projeto utilizaremos o método orientado a objetos por ser uma metodologia prática, simplificada e de conhecimento dos integrantes do projeto.</w:t>
+      </w:r>
+    </w:p>
+    <w:p>
+      <w:pPr>
+        <w:ind w:firstLine="708"/>
+      </w:pPr>
+      <w:r>
+        <w:t xml:space="preserve">A orientação a objetos é um paradigma de análise, projeto e programação de sistemas de software baseado na composição e interação entre diversas unidades de software chamadas de objetos. </w:t>
+      </w:r>
+    </w:p>
     <w:p/>
     <w:p>
       <w:pPr>
@@ -13626,157 +13614,7 @@
           <w:rFonts w:cs="Arial"/>
         </w:rPr>
       </w:pPr>
-      <w:bookmarkStart w:id="23" w:name="_Toc449563283"/>
-      <w:r>
-        <w:rPr>
-          <w:rFonts w:cs="Arial"/>
-        </w:rPr>
-        <w:t>2.3 Metodologia de desenvolvimento</w:t>
-      </w:r>
-      <w:bookmarkEnd w:id="23"/>
-    </w:p>
-    <w:p>
-      <w:pPr>
-        <w:pStyle w:val="TTULO20"/>
-      </w:pPr>
-      <w:r>
-        <w:rPr>
-          <w:rFonts w:cs="Arial"/>
-        </w:rPr>
-        <w:tab/>
-      </w:r>
-    </w:p>
-    <w:p>
-      <w:pPr>
-        <w:ind w:firstLine="708"/>
-      </w:pPr>
-      <w:r>
-        <w:t xml:space="preserve">Uma metodologia é um </w:t>
-      </w:r>
-      <w:r>
-        <w:t>procedimento</w:t>
-      </w:r>
-      <w:r>
-        <w:t xml:space="preserve"> organizado de </w:t>
-      </w:r>
-      <w:r>
-        <w:t>construção</w:t>
-      </w:r>
-      <w:r>
-        <w:t xml:space="preserve"> de</w:t>
-      </w:r>
-      <w:r>
-        <w:t xml:space="preserve"> um</w:t>
-      </w:r>
-      <w:r>
-        <w:t xml:space="preserve"> software, que utiliza</w:t>
-      </w:r>
-      <w:r>
-        <w:t xml:space="preserve"> </w:t>
-      </w:r>
-      <w:r>
-        <w:t>técnicas predefinidas e notações convencionais.</w:t>
-      </w:r>
-    </w:p>
-    <w:p>
-      <w:pPr>
-        <w:ind w:firstLine="708"/>
-      </w:pPr>
-      <w:r>
-        <w:t>As etapas que compõem este processo corresponde</w:t>
-      </w:r>
-      <w:r>
-        <w:t xml:space="preserve">m ao ciclo de vida do software. </w:t>
-      </w:r>
-      <w:r>
-        <w:t>Tradicionalmente, a formulação inicial do pr</w:t>
-      </w:r>
-      <w:r>
-        <w:t xml:space="preserve">oblema, a análise, o projeto, a </w:t>
-      </w:r>
-      <w:r>
-        <w:t>implementação, os testes e a operação (manutenção e aperfeiçoamento) compõem</w:t>
-      </w:r>
-      <w:r>
-        <w:t xml:space="preserve"> </w:t>
-      </w:r>
-      <w:r>
-        <w:t>estas etapas do ciclo de vida.</w:t>
-      </w:r>
-    </w:p>
-    <w:p>
-      <w:pPr>
-        <w:ind w:firstLine="708"/>
-      </w:pPr>
-      <w:r>
-        <w:t>“</w:t>
-      </w:r>
-      <w:r>
-        <w:t>Um modelo é uma abstração de alguma coisa, cujo propósito é permitir que</w:t>
-      </w:r>
-      <w:r>
-        <w:t xml:space="preserve"> </w:t>
-      </w:r>
-      <w:r>
-        <w:t xml:space="preserve">se conheça </w:t>
-      </w:r>
-      <w:r>
-        <w:t xml:space="preserve">essa coisa antes de se </w:t>
-      </w:r>
-      <w:proofErr w:type="gramStart"/>
-      <w:r>
-        <w:t>construí-la</w:t>
-      </w:r>
-      <w:proofErr w:type="gramEnd"/>
-      <w:r>
-        <w:t>”</w:t>
-      </w:r>
-      <w:r>
-        <w:t xml:space="preserve"> (</w:t>
-      </w:r>
-      <w:proofErr w:type="spellStart"/>
-      <w:r>
-        <w:t>Rumbaugh</w:t>
-      </w:r>
-      <w:proofErr w:type="spellEnd"/>
-      <w:r>
-        <w:t xml:space="preserve">, </w:t>
-      </w:r>
-      <w:r>
-        <w:t>2004</w:t>
-      </w:r>
-      <w:r>
-        <w:t>).</w:t>
-      </w:r>
-      <w:r>
-        <w:t xml:space="preserve"> </w:t>
-      </w:r>
-    </w:p>
-    <w:p>
-      <w:pPr>
-        <w:ind w:firstLine="708"/>
-      </w:pPr>
-      <w:r>
-        <w:t>Neste projeto utilizaremos o método orientado a objetos por ser uma metodologia prática, simplificada e de conhecimento dos integrantes do projeto.</w:t>
-      </w:r>
-    </w:p>
-    <w:p>
-      <w:pPr>
-        <w:ind w:firstLine="708"/>
-      </w:pPr>
-      <w:r>
-        <w:t xml:space="preserve">A orientação a objetos é um paradigma de análise, projeto e programação de sistemas de software baseado na composição e interação entre diversas unidades de software chamadas de objetos. </w:t>
-      </w:r>
-    </w:p>
-    <w:p/>
-    <w:p>
-      <w:pPr>
-        <w:pStyle w:val="TTULO20"/>
-        <w:rPr>
-          <w:rFonts w:cs="Arial"/>
-        </w:rPr>
-      </w:pPr>
-      <w:bookmarkStart w:id="24" w:name="_Toc449563284"/>
+      <w:bookmarkStart w:id="23" w:name="_Toc449563284"/>
       <w:r>
         <w:rPr>
           <w:rFonts w:cs="Arial"/>
@@ -13784,7 +13622,7 @@
         <w:lastRenderedPageBreak/>
         <w:t>2.4 Estrutura Analítica do Projeto</w:t>
       </w:r>
-      <w:bookmarkEnd w:id="24"/>
+      <w:bookmarkEnd w:id="23"/>
     </w:p>
     <w:p>
       <w:pPr>
@@ -13920,7 +13758,7 @@
           <w:color w:val="000000" w:themeColor="text1"/>
         </w:rPr>
       </w:pPr>
-      <w:bookmarkStart w:id="25" w:name="_Toc446978473"/>
+      <w:bookmarkStart w:id="24" w:name="_Toc446978473"/>
       <w:r>
         <w:rPr>
           <w:i w:val="0"/>
@@ -13971,24 +13809,24 @@
         </w:rPr>
         <w:t xml:space="preserve"> - Estrutura Analítica do Projeto</w:t>
       </w:r>
+      <w:bookmarkEnd w:id="24"/>
+    </w:p>
+    <w:p/>
+    <w:p>
+      <w:pPr>
+        <w:pStyle w:val="TTULO20"/>
+      </w:pPr>
+      <w:bookmarkStart w:id="25" w:name="_Toc449563285"/>
+      <w:r>
+        <w:rPr>
+          <w:rFonts w:cs="Arial"/>
+        </w:rPr>
+        <w:t xml:space="preserve">2.5 </w:t>
+      </w:r>
+      <w:r>
+        <w:t>Estimativas de Tamanho, Esforço e Prazo</w:t>
+      </w:r>
       <w:bookmarkEnd w:id="25"/>
-    </w:p>
-    <w:p/>
-    <w:p>
-      <w:pPr>
-        <w:pStyle w:val="TTULO20"/>
-      </w:pPr>
-      <w:bookmarkStart w:id="26" w:name="_Toc449563285"/>
-      <w:r>
-        <w:rPr>
-          <w:rFonts w:cs="Arial"/>
-        </w:rPr>
-        <w:t xml:space="preserve">2.5 </w:t>
-      </w:r>
-      <w:r>
-        <w:t>Estimativas de Tamanho, Esforço e Prazo</w:t>
-      </w:r>
-      <w:bookmarkEnd w:id="26"/>
     </w:p>
     <w:p>
       <w:pPr>
@@ -14103,7 +13941,7 @@
       <w:pPr>
         <w:pStyle w:val="TTULO30"/>
       </w:pPr>
-      <w:bookmarkStart w:id="27" w:name="_Toc449563286"/>
+      <w:bookmarkStart w:id="26" w:name="_Toc449563286"/>
       <w:r>
         <w:t xml:space="preserve">2.5.1 </w:t>
       </w:r>
@@ -14119,7 +13957,7 @@
       <w:r>
         <w:t>plicação</w:t>
       </w:r>
-      <w:bookmarkEnd w:id="27"/>
+      <w:bookmarkEnd w:id="26"/>
     </w:p>
     <w:p>
       <w:pPr>
@@ -15025,7 +14863,6 @@
         <w:t xml:space="preserve"> </w:t>
       </w:r>
       <w:proofErr w:type="spellStart"/>
-      <w:proofErr w:type="gramStart"/>
       <w:r>
         <w:t>Vazquez</w:t>
       </w:r>
@@ -15033,7 +14870,6 @@
       <w:r>
         <w:t>(</w:t>
       </w:r>
-      <w:proofErr w:type="gramEnd"/>
       <w:r>
         <w:t>2009)</w:t>
       </w:r>
@@ -15064,11 +14900,11 @@
       <w:pPr>
         <w:pStyle w:val="TTULO30"/>
       </w:pPr>
-      <w:bookmarkStart w:id="28" w:name="_Toc449563287"/>
+      <w:bookmarkStart w:id="27" w:name="_Toc449563287"/>
       <w:r>
         <w:t>2.5.2 Definição da Complexidade das Funcionalidades</w:t>
       </w:r>
-      <w:bookmarkEnd w:id="28"/>
+      <w:bookmarkEnd w:id="27"/>
     </w:p>
     <w:p>
       <w:r>
@@ -16390,7 +16226,7 @@
           <w:szCs w:val="22"/>
         </w:rPr>
       </w:pPr>
-      <w:bookmarkStart w:id="29" w:name="_Toc448954191"/>
+      <w:bookmarkStart w:id="28" w:name="_Toc448954191"/>
       <w:r>
         <w:rPr>
           <w:i w:val="0"/>
@@ -16455,7 +16291,7 @@
         </w:rPr>
         <w:t xml:space="preserve"> – Arquivos Lógicos Internos</w:t>
       </w:r>
-      <w:bookmarkEnd w:id="29"/>
+      <w:bookmarkEnd w:id="28"/>
     </w:p>
     <w:p/>
     <w:p>
@@ -18009,7 +17845,7 @@
           <w:sz w:val="20"/>
         </w:rPr>
       </w:pPr>
-      <w:bookmarkStart w:id="30" w:name="_Toc448954192"/>
+      <w:bookmarkStart w:id="29" w:name="_Toc448954192"/>
       <w:r>
         <w:rPr>
           <w:i w:val="0"/>
@@ -18083,7 +17919,7 @@
         </w:rPr>
         <w:t>Entradas Externas</w:t>
       </w:r>
-      <w:bookmarkEnd w:id="30"/>
+      <w:bookmarkEnd w:id="29"/>
     </w:p>
     <w:p/>
     <w:p>
@@ -19697,7 +19533,7 @@
           <w:sz w:val="20"/>
         </w:rPr>
       </w:pPr>
-      <w:bookmarkStart w:id="31" w:name="_Toc448954193"/>
+      <w:bookmarkStart w:id="30" w:name="_Toc448954193"/>
       <w:r>
         <w:rPr>
           <w:i w:val="0"/>
@@ -19755,24 +19591,24 @@
         </w:rPr>
         <w:t xml:space="preserve"> - Complexidade das Consultas Externas</w:t>
       </w:r>
+      <w:bookmarkEnd w:id="30"/>
+    </w:p>
+    <w:p/>
+    <w:p>
+      <w:pPr>
+        <w:pStyle w:val="TTULO30"/>
+      </w:pPr>
+      <w:bookmarkStart w:id="31" w:name="_Toc449563288"/>
+      <w:r>
+        <w:t>2.5.</w:t>
+      </w:r>
+      <w:r>
+        <w:t>3</w:t>
+      </w:r>
+      <w:r>
+        <w:t xml:space="preserve"> Cálculo de Pontos de Função Não Ajustados</w:t>
+      </w:r>
       <w:bookmarkEnd w:id="31"/>
-    </w:p>
-    <w:p/>
-    <w:p>
-      <w:pPr>
-        <w:pStyle w:val="TTULO30"/>
-      </w:pPr>
-      <w:bookmarkStart w:id="32" w:name="_Toc449563288"/>
-      <w:r>
-        <w:t>2.5.</w:t>
-      </w:r>
-      <w:r>
-        <w:t>3</w:t>
-      </w:r>
-      <w:r>
-        <w:t xml:space="preserve"> Cálculo de Pontos de Função Não Ajustados</w:t>
-      </w:r>
-      <w:bookmarkEnd w:id="32"/>
     </w:p>
     <w:p/>
     <w:p>
@@ -22840,8 +22676,7 @@
           <w:sz w:val="20"/>
         </w:rPr>
       </w:pPr>
-      <w:bookmarkStart w:id="33" w:name="_Toc448954194"/>
-      <w:proofErr w:type="gramStart"/>
+      <w:bookmarkStart w:id="32" w:name="_Toc448954194"/>
       <w:r>
         <w:rPr>
           <w:i w:val="0"/>
@@ -22905,33 +22740,24 @@
           <w:color w:val="000000" w:themeColor="text1"/>
           <w:sz w:val="20"/>
         </w:rPr>
-        <w:t>-</w:t>
-      </w:r>
-      <w:proofErr w:type="gramEnd"/>
-      <w:r>
-        <w:rPr>
-          <w:i w:val="0"/>
-          <w:color w:val="000000" w:themeColor="text1"/>
-          <w:sz w:val="20"/>
-        </w:rPr>
-        <w:t xml:space="preserve"> Cálculo de Pontos de Função Não Ajustados</w:t>
+        <w:t>- Cálculo de Pontos de Função Não Ajustados</w:t>
+      </w:r>
+      <w:bookmarkEnd w:id="32"/>
+    </w:p>
+    <w:p>
+      <w:r>
+        <w:fldChar w:fldCharType="end"/>
+      </w:r>
+    </w:p>
+    <w:p>
+      <w:pPr>
+        <w:pStyle w:val="TTULO30"/>
+      </w:pPr>
+      <w:bookmarkStart w:id="33" w:name="_Toc449563289"/>
+      <w:r>
+        <w:t>2.5.4 Cálculo do Fator de Ajuste</w:t>
       </w:r>
       <w:bookmarkEnd w:id="33"/>
-    </w:p>
-    <w:p>
-      <w:r>
-        <w:fldChar w:fldCharType="end"/>
-      </w:r>
-    </w:p>
-    <w:p>
-      <w:pPr>
-        <w:pStyle w:val="TTULO30"/>
-      </w:pPr>
-      <w:bookmarkStart w:id="34" w:name="_Toc449563289"/>
-      <w:r>
-        <w:t>2.5.4 Cálculo do Fator de Ajuste</w:t>
-      </w:r>
-      <w:bookmarkEnd w:id="34"/>
     </w:p>
     <w:p/>
     <w:p>
@@ -24123,7 +23949,7 @@
           <w:sz w:val="20"/>
         </w:rPr>
       </w:pPr>
-      <w:bookmarkStart w:id="35" w:name="_Toc448954195"/>
+      <w:bookmarkStart w:id="34" w:name="_Toc448954195"/>
       <w:r>
         <w:rPr>
           <w:i w:val="0"/>
@@ -24181,7 +24007,7 @@
         </w:rPr>
         <w:t xml:space="preserve"> - Características do Fator de Ajuste</w:t>
       </w:r>
-      <w:bookmarkEnd w:id="35"/>
+      <w:bookmarkEnd w:id="34"/>
     </w:p>
     <w:p>
       <w:pPr>
@@ -24363,11 +24189,11 @@
       <w:pPr>
         <w:pStyle w:val="TTULO30"/>
       </w:pPr>
-      <w:bookmarkStart w:id="36" w:name="_Toc449563290"/>
+      <w:bookmarkStart w:id="35" w:name="_Toc449563290"/>
       <w:r>
         <w:t>2.5.5 Estimativas de Esforço e Prazo</w:t>
       </w:r>
-      <w:bookmarkEnd w:id="36"/>
+      <w:bookmarkEnd w:id="35"/>
     </w:p>
     <w:p>
       <w:pPr>
@@ -27254,8 +27080,7 @@
           <w:sz w:val="20"/>
         </w:rPr>
       </w:pPr>
-      <w:bookmarkStart w:id="37" w:name="_Toc448954196"/>
-      <w:proofErr w:type="gramStart"/>
+      <w:bookmarkStart w:id="36" w:name="_Toc448954196"/>
       <w:r>
         <w:rPr>
           <w:i w:val="0"/>
@@ -27311,26 +27136,17 @@
           <w:color w:val="000000" w:themeColor="text1"/>
           <w:sz w:val="20"/>
         </w:rPr>
-        <w:t xml:space="preserve"> -</w:t>
-      </w:r>
-      <w:proofErr w:type="gramEnd"/>
+        <w:t xml:space="preserve"> - Produtividade</w:t>
+      </w:r>
       <w:r>
         <w:rPr>
           <w:i w:val="0"/>
           <w:color w:val="000000" w:themeColor="text1"/>
           <w:sz w:val="20"/>
         </w:rPr>
-        <w:t xml:space="preserve"> Produtividade</w:t>
-      </w:r>
-      <w:r>
-        <w:rPr>
-          <w:i w:val="0"/>
-          <w:color w:val="000000" w:themeColor="text1"/>
-          <w:sz w:val="20"/>
-        </w:rPr>
         <w:t xml:space="preserve"> HH/PF</w:t>
       </w:r>
-      <w:bookmarkEnd w:id="37"/>
+      <w:bookmarkEnd w:id="36"/>
     </w:p>
     <w:p>
       <w:r>
@@ -27393,15 +27209,7 @@
         <w:ind w:firstLine="708"/>
       </w:pPr>
       <w:r>
-        <w:t xml:space="preserve"> E= PA </w:t>
-      </w:r>
-      <w:proofErr w:type="gramStart"/>
-      <w:r>
-        <w:t>x</w:t>
-      </w:r>
-      <w:proofErr w:type="gramEnd"/>
-      <w:r>
-        <w:t xml:space="preserve"> H </w:t>
+        <w:t xml:space="preserve"> E= PA x H </w:t>
       </w:r>
     </w:p>
     <w:p>
@@ -27442,187 +27250,173 @@
         <w:rPr>
           <w:b/>
         </w:rPr>
-        <w:t xml:space="preserve">E = 191 </w:t>
-      </w:r>
-      <w:proofErr w:type="gramStart"/>
-      <w:r>
+        <w:t>E = 191 x 8 = 1528 horas</w:t>
+      </w:r>
+    </w:p>
+    <w:p>
+      <w:pPr>
+        <w:ind w:firstLine="708"/>
+      </w:pPr>
+    </w:p>
+    <w:p>
+      <w:pPr>
+        <w:ind w:firstLine="708"/>
+      </w:pPr>
+      <w:r>
+        <w:t xml:space="preserve">Para o Projeto em questão será considerado um mês de 24 dias com uma média de </w:t>
+      </w:r>
+      <w:r>
+        <w:t>3,5</w:t>
+      </w:r>
+      <w:r>
+        <w:t xml:space="preserve"> horas de trabalho por dia, o que resultará em </w:t>
+      </w:r>
+      <w:r>
+        <w:t>84</w:t>
+      </w:r>
+      <w:r>
+        <w:t xml:space="preserve"> horas de trabalho mensais (H).</w:t>
+      </w:r>
+    </w:p>
+    <w:p>
+      <w:pPr>
+        <w:ind w:firstLine="708"/>
+      </w:pPr>
+      <w:r>
+        <w:t>Para o cálculo de esti</w:t>
+      </w:r>
+      <w:r>
+        <w:t>mativa de prazo (P), será dividido</w:t>
+      </w:r>
+      <w:r>
+        <w:t xml:space="preserve"> o total de horas (E) necessárias para o desenvolvimento do projeto, pelas horas de trabalho que serão realizadas por mês. Como o projeto será desenvolvido por uma</w:t>
+      </w:r>
+      <w:r>
+        <w:t xml:space="preserve"> equipe de duas pessoas, apresenta-se</w:t>
+      </w:r>
+      <w:r>
+        <w:t xml:space="preserve"> um total de </w:t>
+      </w:r>
+      <w:r>
+        <w:t>168</w:t>
+      </w:r>
+      <w:r>
+        <w:t xml:space="preserve"> horas trabalhadas por mês</w:t>
+      </w:r>
+      <w:r>
+        <w:t xml:space="preserve"> (considerando um mês com 2</w:t>
+      </w:r>
+      <w:r>
+        <w:t>4</w:t>
+      </w:r>
+      <w:r>
+        <w:t xml:space="preserve"> dias)</w:t>
+      </w:r>
+      <w:r>
+        <w:t>.</w:t>
+      </w:r>
+    </w:p>
+    <w:p>
+      <w:pPr>
+        <w:ind w:firstLine="708"/>
+      </w:pPr>
+      <w:r>
+        <w:t xml:space="preserve"> Visto que o projeto requer um total de </w:t>
+      </w:r>
+      <w:r>
+        <w:t>1528</w:t>
+      </w:r>
+      <w:r>
+        <w:t xml:space="preserve"> horas</w:t>
+      </w:r>
+      <w:r>
+        <w:t xml:space="preserve"> para finalização,</w:t>
+      </w:r>
+      <w:r>
+        <w:t xml:space="preserve"> o prazo</w:t>
+      </w:r>
+      <w:r>
+        <w:t xml:space="preserve"> pode ser encontrado</w:t>
+      </w:r>
+      <w:r>
+        <w:t xml:space="preserve"> aplicando os dados na fórmula abaixo:</w:t>
+      </w:r>
+    </w:p>
+    <w:p>
+      <w:pPr>
+        <w:ind w:firstLine="708"/>
+      </w:pPr>
+      <w:r>
+        <w:t xml:space="preserve">P = E / H </w:t>
+      </w:r>
+    </w:p>
+    <w:p>
+      <w:pPr>
+        <w:ind w:firstLine="708"/>
+      </w:pPr>
+      <w:r>
+        <w:t xml:space="preserve">P = </w:t>
+      </w:r>
+      <w:r>
+        <w:t>1528 / 168</w:t>
+      </w:r>
+    </w:p>
+    <w:p>
+      <w:pPr>
+        <w:ind w:firstLine="708"/>
+      </w:pPr>
+      <w:r>
+        <w:t xml:space="preserve">P = </w:t>
+      </w:r>
+      <w:r>
+        <w:t>9,09</w:t>
+      </w:r>
+      <w:r>
+        <w:t xml:space="preserve"> </w:t>
+      </w:r>
+    </w:p>
+    <w:p>
+      <w:pPr>
+        <w:ind w:firstLine="708"/>
         <w:rPr>
           <w:b/>
         </w:rPr>
-        <w:t>x</w:t>
-      </w:r>
-      <w:proofErr w:type="gramEnd"/>
+      </w:pPr>
       <w:r>
         <w:rPr>
           <w:b/>
         </w:rPr>
-        <w:t xml:space="preserve"> 8 = 1528 horas</w:t>
-      </w:r>
-    </w:p>
-    <w:p>
-      <w:pPr>
-        <w:ind w:firstLine="708"/>
-      </w:pPr>
-    </w:p>
-    <w:p>
-      <w:pPr>
-        <w:ind w:firstLine="708"/>
-      </w:pPr>
-      <w:r>
-        <w:t xml:space="preserve">Para o Projeto em questão será considerado um mês de 24 dias com uma média de </w:t>
-      </w:r>
-      <w:r>
-        <w:t>3,5</w:t>
-      </w:r>
-      <w:r>
-        <w:t xml:space="preserve"> horas de trabalho por dia, o que resultará em </w:t>
-      </w:r>
-      <w:r>
-        <w:t>84</w:t>
-      </w:r>
-      <w:r>
-        <w:t xml:space="preserve"> horas de trabalho mensais (H).</w:t>
-      </w:r>
-    </w:p>
-    <w:p>
-      <w:pPr>
-        <w:ind w:firstLine="708"/>
-      </w:pPr>
-      <w:r>
-        <w:t>Para o cálculo de esti</w:t>
-      </w:r>
-      <w:r>
-        <w:t>mativa de prazo (P), será dividido</w:t>
-      </w:r>
-      <w:r>
-        <w:t xml:space="preserve"> o total de horas (E) necessárias para o desenvolvimento do projeto, pelas horas de trabalho que serão realizadas por mês. Como o projeto será desenvolvido por uma</w:t>
-      </w:r>
-      <w:r>
-        <w:t xml:space="preserve"> equipe de duas pessoas, apresenta-se</w:t>
-      </w:r>
-      <w:r>
-        <w:t xml:space="preserve"> um total de </w:t>
-      </w:r>
-      <w:r>
-        <w:t>168</w:t>
-      </w:r>
-      <w:r>
-        <w:t xml:space="preserve"> horas trabalhadas por mês</w:t>
-      </w:r>
-      <w:r>
-        <w:t xml:space="preserve"> (considerando um mês com 2</w:t>
-      </w:r>
-      <w:r>
-        <w:t>4</w:t>
-      </w:r>
-      <w:r>
-        <w:t xml:space="preserve"> dias)</w:t>
-      </w:r>
-      <w:r>
-        <w:t>.</w:t>
-      </w:r>
-    </w:p>
-    <w:p>
-      <w:pPr>
-        <w:ind w:firstLine="708"/>
-      </w:pPr>
-      <w:r>
-        <w:t xml:space="preserve"> Visto que o projeto requer um total de </w:t>
-      </w:r>
-      <w:r>
-        <w:t>1528</w:t>
-      </w:r>
-      <w:r>
-        <w:t xml:space="preserve"> horas</w:t>
-      </w:r>
-      <w:r>
-        <w:t xml:space="preserve"> para finalização,</w:t>
-      </w:r>
-      <w:r>
-        <w:t xml:space="preserve"> o prazo</w:t>
-      </w:r>
-      <w:r>
-        <w:t xml:space="preserve"> pode ser encontrado</w:t>
-      </w:r>
-      <w:r>
-        <w:t xml:space="preserve"> aplicando os dados na fórmula abaixo:</w:t>
-      </w:r>
-    </w:p>
-    <w:p>
-      <w:pPr>
-        <w:ind w:firstLine="708"/>
-      </w:pPr>
-      <w:r>
-        <w:t xml:space="preserve">P = E / H </w:t>
-      </w:r>
-    </w:p>
-    <w:p>
-      <w:pPr>
-        <w:ind w:firstLine="708"/>
-      </w:pPr>
-      <w:r>
-        <w:t xml:space="preserve">P = </w:t>
-      </w:r>
-      <w:r>
-        <w:t>1528 / 168</w:t>
-      </w:r>
-    </w:p>
-    <w:p>
-      <w:pPr>
-        <w:ind w:firstLine="708"/>
-      </w:pPr>
-      <w:r>
-        <w:t xml:space="preserve">P = </w:t>
-      </w:r>
-      <w:r>
-        <w:t>9,09</w:t>
-      </w:r>
-      <w:r>
-        <w:t xml:space="preserve"> </w:t>
-      </w:r>
-    </w:p>
-    <w:p>
-      <w:pPr>
-        <w:ind w:firstLine="708"/>
+        <w:t>P = 9</w:t>
+      </w:r>
+      <w:r>
         <w:rPr>
           <w:b/>
         </w:rPr>
-      </w:pPr>
+        <w:t xml:space="preserve"> Meses </w:t>
+      </w:r>
       <w:r>
         <w:rPr>
           <w:b/>
         </w:rPr>
-        <w:t>P = 9</w:t>
-      </w:r>
-      <w:r>
+        <w:t>e 1 dia.</w:t>
+      </w:r>
+    </w:p>
+    <w:p>
+      <w:pPr>
         <w:rPr>
           <w:b/>
         </w:rPr>
-        <w:t xml:space="preserve"> Meses </w:t>
-      </w:r>
-      <w:r>
-        <w:rPr>
-          <w:b/>
-        </w:rPr>
-        <w:t>e 1 dia.</w:t>
-      </w:r>
-    </w:p>
-    <w:p>
-      <w:pPr>
-        <w:rPr>
-          <w:b/>
-        </w:rPr>
       </w:pPr>
     </w:p>
     <w:p>
       <w:pPr>
         <w:pStyle w:val="TTULO20"/>
       </w:pPr>
-      <w:bookmarkStart w:id="38" w:name="_Toc449563291"/>
+      <w:bookmarkStart w:id="37" w:name="_Toc449563291"/>
       <w:r>
         <w:t>2.6 Plano de Organização</w:t>
       </w:r>
-      <w:bookmarkEnd w:id="38"/>
+      <w:bookmarkEnd w:id="37"/>
     </w:p>
     <w:p>
       <w:pPr>
@@ -27729,7 +27523,7 @@
           <w:sz w:val="20"/>
         </w:rPr>
       </w:pPr>
-      <w:bookmarkStart w:id="39" w:name="_Toc446978474"/>
+      <w:bookmarkStart w:id="38" w:name="_Toc446978474"/>
       <w:r>
         <w:rPr>
           <w:i w:val="0"/>
@@ -27787,7 +27581,7 @@
         </w:rPr>
         <w:t xml:space="preserve"> - Estrutura Organizacional</w:t>
       </w:r>
-      <w:bookmarkEnd w:id="39"/>
+      <w:bookmarkEnd w:id="38"/>
     </w:p>
     <w:p>
       <w:r>
@@ -27908,11 +27702,11 @@
       <w:pPr>
         <w:pStyle w:val="TTULO20"/>
       </w:pPr>
-      <w:bookmarkStart w:id="40" w:name="_Toc449563292"/>
+      <w:bookmarkStart w:id="39" w:name="_Toc449563292"/>
       <w:r>
         <w:t>2.7 Plano de Monitoramento e Controle</w:t>
       </w:r>
-      <w:bookmarkEnd w:id="40"/>
+      <w:bookmarkEnd w:id="39"/>
     </w:p>
     <w:p>
       <w:pPr>
@@ -28362,7 +28156,7 @@
           <w:sz w:val="20"/>
         </w:rPr>
       </w:pPr>
-      <w:bookmarkStart w:id="41" w:name="_Toc448954197"/>
+      <w:bookmarkStart w:id="40" w:name="_Toc448954197"/>
       <w:r>
         <w:rPr>
           <w:i w:val="0"/>
@@ -28420,7 +28214,7 @@
         </w:rPr>
         <w:t xml:space="preserve"> - Pontos de Controle</w:t>
       </w:r>
-      <w:bookmarkEnd w:id="41"/>
+      <w:bookmarkEnd w:id="40"/>
     </w:p>
     <w:p>
       <w:pPr>
@@ -28436,11 +28230,11 @@
       <w:pPr>
         <w:pStyle w:val="TTULO30"/>
       </w:pPr>
-      <w:bookmarkStart w:id="42" w:name="_Toc449563293"/>
+      <w:bookmarkStart w:id="41" w:name="_Toc449563293"/>
       <w:r>
         <w:t>2.7.1 Prazo</w:t>
       </w:r>
-      <w:bookmarkEnd w:id="42"/>
+      <w:bookmarkEnd w:id="41"/>
     </w:p>
     <w:p/>
     <w:p>
@@ -28481,11 +28275,11 @@
       <w:pPr>
         <w:pStyle w:val="TTULO30"/>
       </w:pPr>
-      <w:bookmarkStart w:id="43" w:name="_Toc449563294"/>
+      <w:bookmarkStart w:id="42" w:name="_Toc449563294"/>
       <w:r>
         <w:t>2.7.2 Custo</w:t>
       </w:r>
-      <w:bookmarkEnd w:id="43"/>
+      <w:bookmarkEnd w:id="42"/>
     </w:p>
     <w:p>
       <w:r>
@@ -28538,76 +28332,76 @@
       <w:pPr>
         <w:pStyle w:val="TTULO30"/>
       </w:pPr>
-      <w:bookmarkStart w:id="44" w:name="_Toc449563295"/>
+      <w:bookmarkStart w:id="43" w:name="_Toc449563295"/>
       <w:r>
         <w:t>2.7.3 Risco</w:t>
       </w:r>
+      <w:bookmarkEnd w:id="43"/>
+    </w:p>
+    <w:p>
+      <w:pPr>
+        <w:ind w:firstLine="708"/>
+      </w:pPr>
+    </w:p>
+    <w:p>
+      <w:pPr>
+        <w:ind w:firstLine="708"/>
+      </w:pPr>
+      <w:r>
+        <w:t xml:space="preserve">“Por decisão do Colegiado de Curso a apresentação do Plano de Monitoramento e Controle de </w:t>
+      </w:r>
+      <w:r>
+        <w:rPr>
+          <w:b/>
+        </w:rPr>
+        <w:t>Risco</w:t>
+      </w:r>
+      <w:r>
+        <w:t xml:space="preserve"> é opcional e por este motivo</w:t>
+      </w:r>
+      <w:r>
+        <w:t>,</w:t>
+      </w:r>
+      <w:r>
+        <w:t xml:space="preserve"> não será apresentado neste projeto”</w:t>
+      </w:r>
+      <w:r>
+        <w:t>.</w:t>
+      </w:r>
+    </w:p>
+    <w:p/>
+    <w:p>
+      <w:pPr>
+        <w:pStyle w:val="TTULO30"/>
+      </w:pPr>
+      <w:bookmarkStart w:id="44" w:name="_Toc449563296"/>
+      <w:r>
+        <w:t>2.7.4 Produção</w:t>
+      </w:r>
       <w:bookmarkEnd w:id="44"/>
-    </w:p>
+      <w:r>
+        <w:t xml:space="preserve"> </w:t>
+      </w:r>
+    </w:p>
+    <w:p/>
     <w:p>
       <w:pPr>
         <w:ind w:firstLine="708"/>
       </w:pPr>
-    </w:p>
-    <w:p>
-      <w:pPr>
-        <w:ind w:firstLine="708"/>
-      </w:pPr>
-      <w:r>
-        <w:t xml:space="preserve">“Por decisão do Colegiado de Curso a apresentação do Plano de Monitoramento e Controle de </w:t>
-      </w:r>
-      <w:r>
-        <w:rPr>
-          <w:b/>
-        </w:rPr>
-        <w:t>Risco</w:t>
-      </w:r>
-      <w:r>
-        <w:t xml:space="preserve"> é opcional e por este motivo</w:t>
-      </w:r>
-      <w:r>
-        <w:t>,</w:t>
-      </w:r>
-      <w:r>
-        <w:t xml:space="preserve"> não será apresentado neste projeto”</w:t>
-      </w:r>
-      <w:r>
-        <w:t>.</w:t>
+      <w:r>
+        <w:t xml:space="preserve">“Por decisão do Colegiado de Curso a apresentação do Plano de Monitoramento e Controle de Produção é opcional e por este motivo não será apresentado neste projeto”. </w:t>
       </w:r>
     </w:p>
     <w:p/>
     <w:p>
       <w:pPr>
-        <w:pStyle w:val="TTULO30"/>
-      </w:pPr>
-      <w:bookmarkStart w:id="45" w:name="_Toc449563296"/>
-      <w:r>
-        <w:t>2.7.4 Produção</w:t>
+        <w:pStyle w:val="TTULO20"/>
+      </w:pPr>
+      <w:bookmarkStart w:id="45" w:name="_Toc449563297"/>
+      <w:r>
+        <w:t>2.8 Cronograma</w:t>
       </w:r>
       <w:bookmarkEnd w:id="45"/>
-      <w:r>
-        <w:t xml:space="preserve"> </w:t>
-      </w:r>
-    </w:p>
-    <w:p/>
-    <w:p>
-      <w:pPr>
-        <w:ind w:firstLine="708"/>
-      </w:pPr>
-      <w:r>
-        <w:t xml:space="preserve">“Por decisão do Colegiado de Curso a apresentação do Plano de Monitoramento e Controle de Produção é opcional e por este motivo não será apresentado neste projeto”. </w:t>
-      </w:r>
-    </w:p>
-    <w:p/>
-    <w:p>
-      <w:pPr>
-        <w:pStyle w:val="TTULO20"/>
-      </w:pPr>
-      <w:bookmarkStart w:id="46" w:name="_Toc449563297"/>
-      <w:r>
-        <w:t>2.8 Cronograma</w:t>
-      </w:r>
-      <w:bookmarkEnd w:id="46"/>
     </w:p>
     <w:p>
       <w:r>
@@ -28715,7 +28509,7 @@
           <w:szCs w:val="20"/>
         </w:rPr>
       </w:pPr>
-      <w:bookmarkStart w:id="47" w:name="_Toc446978475"/>
+      <w:bookmarkStart w:id="46" w:name="_Toc446978475"/>
       <w:r>
         <w:rPr>
           <w:i w:val="0"/>
@@ -28780,35 +28574,35 @@
         </w:rPr>
         <w:t xml:space="preserve"> - Cronograma</w:t>
       </w:r>
+      <w:bookmarkEnd w:id="46"/>
+    </w:p>
+    <w:p>
+      <w:pPr>
+        <w:pStyle w:val="TTULO20"/>
+        <w:rPr>
+          <w:b w:val="0"/>
+        </w:rPr>
+      </w:pPr>
+      <w:r>
+        <w:rPr>
+          <w:b w:val="0"/>
+        </w:rPr>
+        <w:tab/>
+      </w:r>
+    </w:p>
+    <w:p>
+      <w:pPr>
+        <w:pStyle w:val="TTULO30"/>
+      </w:pPr>
+      <w:bookmarkStart w:id="47" w:name="_Toc449563298"/>
+      <w:r>
+        <w:t xml:space="preserve">2.8.1 Gráfico de </w:t>
+      </w:r>
+      <w:proofErr w:type="spellStart"/>
+      <w:r>
+        <w:t>Gantt</w:t>
+      </w:r>
       <w:bookmarkEnd w:id="47"/>
-    </w:p>
-    <w:p>
-      <w:pPr>
-        <w:pStyle w:val="TTULO20"/>
-        <w:rPr>
-          <w:b w:val="0"/>
-        </w:rPr>
-      </w:pPr>
-      <w:r>
-        <w:rPr>
-          <w:b w:val="0"/>
-        </w:rPr>
-        <w:tab/>
-      </w:r>
-    </w:p>
-    <w:p>
-      <w:pPr>
-        <w:pStyle w:val="TTULO30"/>
-      </w:pPr>
-      <w:bookmarkStart w:id="48" w:name="_Toc449563298"/>
-      <w:r>
-        <w:t xml:space="preserve">2.8.1 Gráfico de </w:t>
-      </w:r>
-      <w:proofErr w:type="spellStart"/>
-      <w:r>
-        <w:t>Gantt</w:t>
-      </w:r>
-      <w:bookmarkEnd w:id="48"/>
       <w:proofErr w:type="spellEnd"/>
     </w:p>
     <w:p/>
@@ -28830,7 +28624,7 @@
       <w:pPr>
         <w:keepNext/>
       </w:pPr>
-      <w:bookmarkStart w:id="49" w:name="_Toc446952869"/>
+      <w:bookmarkStart w:id="48" w:name="_Toc446952869"/>
       <w:r>
         <w:rPr>
           <w:noProof/>
@@ -28879,7 +28673,7 @@
           </wp:inline>
         </w:drawing>
       </w:r>
-      <w:bookmarkEnd w:id="49"/>
+      <w:bookmarkEnd w:id="48"/>
     </w:p>
     <w:p>
       <w:pPr>
@@ -28976,11 +28770,11 @@
       <w:pPr>
         <w:pStyle w:val="TTULO20"/>
       </w:pPr>
-      <w:bookmarkStart w:id="50" w:name="_Toc449563299"/>
+      <w:bookmarkStart w:id="49" w:name="_Toc449563299"/>
       <w:r>
         <w:t>2.9 Plano de Recursos Humanos</w:t>
       </w:r>
-      <w:bookmarkEnd w:id="50"/>
+      <w:bookmarkEnd w:id="49"/>
     </w:p>
     <w:p>
       <w:pPr>
@@ -29286,8 +29080,7 @@
           <w:sz w:val="22"/>
         </w:rPr>
       </w:pPr>
-      <w:bookmarkStart w:id="51" w:name="_Toc448954198"/>
-      <w:proofErr w:type="gramStart"/>
+      <w:bookmarkStart w:id="50" w:name="_Toc448954198"/>
       <w:r>
         <w:rPr>
           <w:i w:val="0"/>
@@ -29343,33 +29136,24 @@
           <w:color w:val="000000" w:themeColor="text1"/>
           <w:sz w:val="20"/>
         </w:rPr>
-        <w:t xml:space="preserve"> -</w:t>
-      </w:r>
-      <w:proofErr w:type="gramEnd"/>
-      <w:r>
-        <w:rPr>
-          <w:i w:val="0"/>
-          <w:color w:val="000000" w:themeColor="text1"/>
-          <w:sz w:val="20"/>
-        </w:rPr>
-        <w:t xml:space="preserve"> Plano de Recursos Humanos</w:t>
+        <w:t xml:space="preserve"> - Plano de Recursos Humanos</w:t>
+      </w:r>
+      <w:bookmarkEnd w:id="50"/>
+    </w:p>
+    <w:p>
+      <w:r>
+        <w:fldChar w:fldCharType="end"/>
+      </w:r>
+    </w:p>
+    <w:p>
+      <w:pPr>
+        <w:pStyle w:val="TTULO20"/>
+      </w:pPr>
+      <w:bookmarkStart w:id="51" w:name="_Toc449563300"/>
+      <w:r>
+        <w:t>2.10 Plano de Recursos Gerais</w:t>
       </w:r>
       <w:bookmarkEnd w:id="51"/>
-    </w:p>
-    <w:p>
-      <w:r>
-        <w:fldChar w:fldCharType="end"/>
-      </w:r>
-    </w:p>
-    <w:p>
-      <w:pPr>
-        <w:pStyle w:val="TTULO20"/>
-      </w:pPr>
-      <w:bookmarkStart w:id="52" w:name="_Toc449563300"/>
-      <w:r>
-        <w:t>2.10 Plano de Recursos Gerais</w:t>
-      </w:r>
-      <w:bookmarkEnd w:id="52"/>
     </w:p>
     <w:p>
       <w:pPr>
@@ -29387,11 +29171,11 @@
       <w:pPr>
         <w:pStyle w:val="TTULO30"/>
       </w:pPr>
-      <w:bookmarkStart w:id="53" w:name="_Toc449563301"/>
+      <w:bookmarkStart w:id="52" w:name="_Toc449563301"/>
       <w:r>
         <w:t>2.10.1 Hardware</w:t>
       </w:r>
-      <w:bookmarkEnd w:id="53"/>
+      <w:bookmarkEnd w:id="52"/>
     </w:p>
     <w:p>
       <w:pPr>
@@ -29494,12 +29278,12 @@
       <w:pPr>
         <w:pStyle w:val="TTULO30"/>
       </w:pPr>
-      <w:bookmarkStart w:id="54" w:name="_Toc449563302"/>
+      <w:bookmarkStart w:id="53" w:name="_Toc449563302"/>
       <w:r>
         <w:lastRenderedPageBreak/>
         <w:t>2.10.2 Software</w:t>
       </w:r>
-      <w:bookmarkEnd w:id="54"/>
+      <w:bookmarkEnd w:id="53"/>
     </w:p>
     <w:p>
       <w:pPr>
@@ -29608,12 +29392,10 @@
         </w:numPr>
       </w:pPr>
       <w:proofErr w:type="spellStart"/>
-      <w:proofErr w:type="gramStart"/>
       <w:r>
         <w:t>brModelo</w:t>
       </w:r>
       <w:proofErr w:type="spellEnd"/>
-      <w:proofErr w:type="gramEnd"/>
       <w:r>
         <w:t xml:space="preserve"> 1.0.1 – software gratuito;</w:t>
       </w:r>
@@ -29785,11 +29567,11 @@
       <w:pPr>
         <w:pStyle w:val="TTULO30"/>
       </w:pPr>
-      <w:bookmarkStart w:id="55" w:name="_Toc449563303"/>
+      <w:bookmarkStart w:id="54" w:name="_Toc449563303"/>
       <w:r>
         <w:t>2.10.3 Recursos Adicionais</w:t>
       </w:r>
-      <w:bookmarkEnd w:id="55"/>
+      <w:bookmarkEnd w:id="54"/>
     </w:p>
     <w:p>
       <w:r>
@@ -29935,12 +29717,12 @@
       <w:pPr>
         <w:pStyle w:val="TTULO20"/>
       </w:pPr>
-      <w:bookmarkStart w:id="56" w:name="_Toc449563304"/>
+      <w:bookmarkStart w:id="55" w:name="_Toc449563304"/>
       <w:r>
         <w:lastRenderedPageBreak/>
         <w:t>2.11 Plano de Custo</w:t>
       </w:r>
-      <w:bookmarkEnd w:id="56"/>
+      <w:bookmarkEnd w:id="55"/>
     </w:p>
     <w:p>
       <w:pPr>
@@ -29979,11 +29761,11 @@
       <w:pPr>
         <w:pStyle w:val="TTULO30"/>
       </w:pPr>
-      <w:bookmarkStart w:id="57" w:name="_Toc449563305"/>
+      <w:bookmarkStart w:id="56" w:name="_Toc449563305"/>
       <w:r>
         <w:t>2.11.1 Custos de Hardware</w:t>
       </w:r>
-      <w:bookmarkEnd w:id="57"/>
+      <w:bookmarkEnd w:id="56"/>
     </w:p>
     <w:p>
       <w:r>
@@ -30722,7 +30504,7 @@
           <w:sz w:val="20"/>
         </w:rPr>
       </w:pPr>
-      <w:bookmarkStart w:id="58" w:name="_Toc448954199"/>
+      <w:bookmarkStart w:id="57" w:name="_Toc448954199"/>
       <w:r>
         <w:rPr>
           <w:i w:val="0"/>
@@ -30780,18 +30562,18 @@
         </w:rPr>
         <w:t xml:space="preserve"> - Custos de Hardware</w:t>
       </w:r>
+      <w:bookmarkEnd w:id="57"/>
+    </w:p>
+    <w:p/>
+    <w:p>
+      <w:pPr>
+        <w:pStyle w:val="TTULO30"/>
+      </w:pPr>
+      <w:bookmarkStart w:id="58" w:name="_Toc449563306"/>
+      <w:r>
+        <w:t>2.11.2 Custos de Software</w:t>
+      </w:r>
       <w:bookmarkEnd w:id="58"/>
-    </w:p>
-    <w:p/>
-    <w:p>
-      <w:pPr>
-        <w:pStyle w:val="TTULO30"/>
-      </w:pPr>
-      <w:bookmarkStart w:id="59" w:name="_Toc449563306"/>
-      <w:r>
-        <w:t>2.11.2 Custos de Software</w:t>
-      </w:r>
-      <w:bookmarkEnd w:id="59"/>
     </w:p>
     <w:p/>
     <w:p>
@@ -31546,7 +31328,6 @@
               </w:rPr>
             </w:pPr>
             <w:proofErr w:type="spellStart"/>
-            <w:proofErr w:type="gramStart"/>
             <w:r>
               <w:rPr>
                 <w:rFonts w:cs="Arial"/>
@@ -31556,7 +31337,6 @@
               <w:t>brModelo</w:t>
             </w:r>
             <w:proofErr w:type="spellEnd"/>
-            <w:proofErr w:type="gramEnd"/>
             <w:r>
               <w:rPr>
                 <w:rFonts w:cs="Arial"/>
@@ -32625,7 +32405,7 @@
           <w:sz w:val="20"/>
         </w:rPr>
       </w:pPr>
-      <w:bookmarkStart w:id="60" w:name="_Toc448954200"/>
+      <w:bookmarkStart w:id="59" w:name="_Toc448954200"/>
       <w:r>
         <w:rPr>
           <w:i w:val="0"/>
@@ -32683,18 +32463,18 @@
         </w:rPr>
         <w:t xml:space="preserve"> - Custos de Software</w:t>
       </w:r>
+      <w:bookmarkEnd w:id="59"/>
+    </w:p>
+    <w:p/>
+    <w:p>
+      <w:pPr>
+        <w:pStyle w:val="TTULO30"/>
+      </w:pPr>
+      <w:bookmarkStart w:id="60" w:name="_Toc449563307"/>
+      <w:r>
+        <w:t>2.11.3 Custos de Mão de Obra</w:t>
+      </w:r>
       <w:bookmarkEnd w:id="60"/>
-    </w:p>
-    <w:p/>
-    <w:p>
-      <w:pPr>
-        <w:pStyle w:val="TTULO30"/>
-      </w:pPr>
-      <w:bookmarkStart w:id="61" w:name="_Toc449563307"/>
-      <w:r>
-        <w:t>2.11.3 Custos de Mão de Obra</w:t>
-      </w:r>
-      <w:bookmarkEnd w:id="61"/>
     </w:p>
     <w:p>
       <w:pPr>
@@ -32745,7 +32525,7 @@
         <w:tab/>
       </w:r>
     </w:p>
-    <w:bookmarkStart w:id="62" w:name="_Toc448954201"/>
+    <w:bookmarkStart w:id="61" w:name="_Toc448954201"/>
     <w:p>
       <w:pPr>
         <w:pStyle w:val="Legenda"/>
@@ -32798,7 +32578,7 @@
       <w:tr>
         <w:trPr>
           <w:gridAfter w:val="4"/>
-          <w:divId w:val="438522932"/>
+          <w:divId w:val="458381148"/>
           <w:wAfter w:w="6340" w:type="dxa"/>
           <w:trHeight w:val="1515"/>
         </w:trPr>
@@ -32980,7 +32760,7 @@
       <w:tr>
         <w:trPr>
           <w:gridAfter w:val="4"/>
-          <w:divId w:val="438522932"/>
+          <w:divId w:val="458381148"/>
           <w:wAfter w:w="6340" w:type="dxa"/>
           <w:trHeight w:val="315"/>
         </w:trPr>
@@ -33150,7 +32930,7 @@
       <w:tr>
         <w:trPr>
           <w:gridAfter w:val="4"/>
-          <w:divId w:val="438522932"/>
+          <w:divId w:val="458381148"/>
           <w:wAfter w:w="6340" w:type="dxa"/>
           <w:trHeight w:val="315"/>
         </w:trPr>
@@ -33320,7 +33100,7 @@
       <w:tr>
         <w:trPr>
           <w:gridAfter w:val="4"/>
-          <w:divId w:val="438522932"/>
+          <w:divId w:val="458381148"/>
           <w:wAfter w:w="6340" w:type="dxa"/>
           <w:trHeight w:val="315"/>
         </w:trPr>
@@ -33490,7 +33270,7 @@
       <w:tr>
         <w:trPr>
           <w:gridAfter w:val="4"/>
-          <w:divId w:val="438522932"/>
+          <w:divId w:val="458381148"/>
           <w:wAfter w:w="6340" w:type="dxa"/>
           <w:trHeight w:val="315"/>
         </w:trPr>
@@ -33660,7 +33440,7 @@
       <w:tr>
         <w:trPr>
           <w:gridAfter w:val="4"/>
-          <w:divId w:val="438522932"/>
+          <w:divId w:val="458381148"/>
           <w:wAfter w:w="6340" w:type="dxa"/>
           <w:trHeight w:val="315"/>
         </w:trPr>
@@ -33829,7 +33609,7 @@
       </w:tr>
       <w:tr>
         <w:trPr>
-          <w:divId w:val="438522932"/>
+          <w:divId w:val="458381148"/>
           <w:trHeight w:val="315"/>
         </w:trPr>
         <w:tc>
@@ -34071,18 +33851,18 @@
         </w:rPr>
         <w:t xml:space="preserve"> - Custos com Recursos Humanos</w:t>
       </w:r>
+      <w:bookmarkEnd w:id="61"/>
+    </w:p>
+    <w:p/>
+    <w:p>
+      <w:pPr>
+        <w:pStyle w:val="TTULO30"/>
+      </w:pPr>
+      <w:bookmarkStart w:id="62" w:name="_Toc449563308"/>
+      <w:r>
+        <w:t>2.11.4 Custos com Outras Despesas</w:t>
+      </w:r>
       <w:bookmarkEnd w:id="62"/>
-    </w:p>
-    <w:p/>
-    <w:p>
-      <w:pPr>
-        <w:pStyle w:val="TTULO30"/>
-      </w:pPr>
-      <w:bookmarkStart w:id="63" w:name="_Toc449563308"/>
-      <w:r>
-        <w:t>2.11.4 Custos com Outras Despesas</w:t>
-      </w:r>
-      <w:bookmarkEnd w:id="63"/>
     </w:p>
     <w:p>
       <w:pPr>
@@ -35863,7 +35643,7 @@
           <w:sz w:val="20"/>
         </w:rPr>
       </w:pPr>
-      <w:bookmarkStart w:id="64" w:name="_Toc448954202"/>
+      <w:bookmarkStart w:id="63" w:name="_Toc448954202"/>
       <w:r>
         <w:rPr>
           <w:i w:val="0"/>
@@ -35921,18 +35701,18 @@
         </w:rPr>
         <w:t xml:space="preserve"> - Custos com Outras Despesas</w:t>
       </w:r>
+      <w:bookmarkEnd w:id="63"/>
+    </w:p>
+    <w:p/>
+    <w:p>
+      <w:pPr>
+        <w:pStyle w:val="TTULO30"/>
+      </w:pPr>
+      <w:bookmarkStart w:id="64" w:name="_Toc449563309"/>
+      <w:r>
+        <w:t>2.11.5 Total Geral das Despesas do Projeto</w:t>
+      </w:r>
       <w:bookmarkEnd w:id="64"/>
-    </w:p>
-    <w:p/>
-    <w:p>
-      <w:pPr>
-        <w:pStyle w:val="TTULO30"/>
-      </w:pPr>
-      <w:bookmarkStart w:id="65" w:name="_Toc449563309"/>
-      <w:r>
-        <w:t>2.11.5 Total Geral das Despesas do Projeto</w:t>
-      </w:r>
-      <w:bookmarkEnd w:id="65"/>
     </w:p>
     <w:p/>
     <w:p>
@@ -36227,8 +36007,7 @@
           <w:sz w:val="20"/>
         </w:rPr>
       </w:pPr>
-      <w:bookmarkStart w:id="66" w:name="_Toc448954203"/>
-      <w:proofErr w:type="gramStart"/>
+      <w:bookmarkStart w:id="65" w:name="_Toc448954203"/>
       <w:r>
         <w:rPr>
           <w:i w:val="0"/>
@@ -36284,38 +36063,61 @@
           <w:color w:val="000000" w:themeColor="text1"/>
           <w:sz w:val="20"/>
         </w:rPr>
-        <w:t xml:space="preserve"> -</w:t>
-      </w:r>
-      <w:proofErr w:type="gramEnd"/>
-      <w:r>
-        <w:rPr>
-          <w:i w:val="0"/>
-          <w:color w:val="000000" w:themeColor="text1"/>
-          <w:sz w:val="20"/>
-        </w:rPr>
-        <w:t xml:space="preserve"> Total Geral das Despesas do Projeto</w:t>
+        <w:t xml:space="preserve"> - Total Geral das Despesas do Projeto</w:t>
+      </w:r>
+      <w:bookmarkEnd w:id="65"/>
+    </w:p>
+    <w:p>
+      <w:pPr>
+        <w:pStyle w:val="Legenda"/>
+      </w:pPr>
+      <w:r>
+        <w:fldChar w:fldCharType="end"/>
+      </w:r>
+    </w:p>
+    <w:p/>
+    <w:p>
+      <w:pPr>
+        <w:pStyle w:val="TTULO20"/>
+      </w:pPr>
+      <w:bookmarkStart w:id="66" w:name="_Toc449563310"/>
+      <w:r>
+        <w:t xml:space="preserve">2.12 </w:t>
+      </w:r>
+      <w:r>
+        <w:t>Plano de Gerência de Dados</w:t>
       </w:r>
       <w:bookmarkEnd w:id="66"/>
     </w:p>
-    <w:p>
-      <w:pPr>
-        <w:pStyle w:val="Legenda"/>
-      </w:pPr>
-      <w:r>
-        <w:fldChar w:fldCharType="end"/>
-      </w:r>
-    </w:p>
     <w:p/>
     <w:p>
       <w:pPr>
+        <w:ind w:firstLine="708"/>
+      </w:pPr>
+      <w:r>
+        <w:t xml:space="preserve">“Por decisão do colegiado de Curso a apresentação do </w:t>
+      </w:r>
+      <w:r>
+        <w:rPr>
+          <w:b/>
+        </w:rPr>
+        <w:t>Plano de Gerência de Dados</w:t>
+      </w:r>
+      <w:r>
+        <w:t xml:space="preserve"> passou a ser opcional e por este motivo não será incluído neste projeto”.</w:t>
+      </w:r>
+    </w:p>
+    <w:p/>
+    <w:p>
+      <w:pPr>
         <w:pStyle w:val="TTULO20"/>
       </w:pPr>
-      <w:bookmarkStart w:id="67" w:name="_Toc449563310"/>
-      <w:r>
-        <w:t xml:space="preserve">2.12 </w:t>
-      </w:r>
-      <w:r>
-        <w:t>Plano de Gerência de Dados</w:t>
+      <w:bookmarkStart w:id="67" w:name="_Toc449563311"/>
+      <w:r>
+        <w:t xml:space="preserve">2.13 </w:t>
+      </w:r>
+      <w:r>
+        <w:t>Plano de Medição e Analise</w:t>
       </w:r>
       <w:bookmarkEnd w:id="67"/>
     </w:p>
@@ -36325,13 +36127,45 @@
         <w:ind w:firstLine="708"/>
       </w:pPr>
       <w:r>
+        <w:t xml:space="preserve">“Devido ao grau de maturidade do processo de desenvolvimento utilizado, o </w:t>
+      </w:r>
+      <w:r>
+        <w:rPr>
+          <w:b/>
+        </w:rPr>
+        <w:t>Plano de Medição e Análise</w:t>
+      </w:r>
+      <w:r>
+        <w:t xml:space="preserve"> não será elaborado neste projeto”.</w:t>
+      </w:r>
+    </w:p>
+    <w:p/>
+    <w:p>
+      <w:pPr>
+        <w:pStyle w:val="TTULO20"/>
+      </w:pPr>
+      <w:bookmarkStart w:id="68" w:name="_Toc449563312"/>
+      <w:r>
+        <w:t>2.14</w:t>
+      </w:r>
+      <w:r>
+        <w:t xml:space="preserve"> Plano de Gerência e Configuração</w:t>
+      </w:r>
+      <w:bookmarkEnd w:id="68"/>
+    </w:p>
+    <w:p/>
+    <w:p>
+      <w:pPr>
+        <w:ind w:firstLine="708"/>
+      </w:pPr>
+      <w:r>
         <w:t xml:space="preserve">“Por decisão do colegiado de Curso a apresentação do </w:t>
       </w:r>
       <w:r>
         <w:rPr>
           <w:b/>
         </w:rPr>
-        <w:t>Plano de Gerência de Dados</w:t>
+        <w:t>Plano de Gerência e Configuração</w:t>
       </w:r>
       <w:r>
         <w:t xml:space="preserve"> passou a ser opcional e por este motivo não será incluído neste projeto”.</w:t>
@@ -36342,71 +36176,7 @@
       <w:pPr>
         <w:pStyle w:val="TTULO20"/>
       </w:pPr>
-      <w:bookmarkStart w:id="68" w:name="_Toc449563311"/>
-      <w:r>
-        <w:t xml:space="preserve">2.13 </w:t>
-      </w:r>
-      <w:r>
-        <w:t>Plano de Medição e Analise</w:t>
-      </w:r>
-      <w:bookmarkEnd w:id="68"/>
-    </w:p>
-    <w:p/>
-    <w:p>
-      <w:pPr>
-        <w:ind w:firstLine="708"/>
-      </w:pPr>
-      <w:r>
-        <w:t xml:space="preserve">“Devido ao grau de maturidade do processo de desenvolvimento utilizado, o </w:t>
-      </w:r>
-      <w:r>
-        <w:rPr>
-          <w:b/>
-        </w:rPr>
-        <w:t>Plano de Medição e Análise</w:t>
-      </w:r>
-      <w:r>
-        <w:t xml:space="preserve"> não será elaborado neste projeto”.</w:t>
-      </w:r>
-    </w:p>
-    <w:p/>
-    <w:p>
-      <w:pPr>
-        <w:pStyle w:val="TTULO20"/>
-      </w:pPr>
-      <w:bookmarkStart w:id="69" w:name="_Toc449563312"/>
-      <w:r>
-        <w:t>2.14</w:t>
-      </w:r>
-      <w:r>
-        <w:t xml:space="preserve"> Plano de Gerência e Configuração</w:t>
-      </w:r>
-      <w:bookmarkEnd w:id="69"/>
-    </w:p>
-    <w:p/>
-    <w:p>
-      <w:pPr>
-        <w:ind w:firstLine="708"/>
-      </w:pPr>
-      <w:r>
-        <w:t xml:space="preserve">“Por decisão do colegiado de Curso a apresentação do </w:t>
-      </w:r>
-      <w:r>
-        <w:rPr>
-          <w:b/>
-        </w:rPr>
-        <w:t>Plano de Gerência e Configuração</w:t>
-      </w:r>
-      <w:r>
-        <w:t xml:space="preserve"> passou a ser opcional e por este motivo não será incluído neste projeto”.</w:t>
-      </w:r>
-    </w:p>
-    <w:p/>
-    <w:p>
-      <w:pPr>
-        <w:pStyle w:val="TTULO20"/>
-      </w:pPr>
-      <w:bookmarkStart w:id="70" w:name="_Toc449563313"/>
+      <w:bookmarkStart w:id="69" w:name="_Toc449563313"/>
       <w:r>
         <w:lastRenderedPageBreak/>
         <w:t>2.15</w:t>
@@ -36414,24 +36184,96 @@
       <w:r>
         <w:t xml:space="preserve"> Plano de Gerenciamento de Riscos</w:t>
       </w:r>
+      <w:bookmarkEnd w:id="69"/>
+    </w:p>
+    <w:p/>
+    <w:p>
+      <w:pPr>
+        <w:ind w:firstLine="708"/>
+      </w:pPr>
+      <w:r>
+        <w:t xml:space="preserve">“Por decisão do colegiado de Curso a apresentação do </w:t>
+      </w:r>
+      <w:r>
+        <w:rPr>
+          <w:b/>
+        </w:rPr>
+        <w:t>Plano de Gerenciamento</w:t>
+      </w:r>
+      <w:r>
+        <w:t xml:space="preserve"> de Riscos passou a ser opcional e por este motivo não será incluído neste projeto”.</w:t>
+      </w:r>
+    </w:p>
+    <w:p/>
+    <w:p>
+      <w:pPr>
+        <w:pStyle w:val="TTULO20"/>
+      </w:pPr>
+      <w:bookmarkStart w:id="70" w:name="_Toc449563314"/>
+      <w:r>
+        <w:t xml:space="preserve">2.16 </w:t>
+      </w:r>
+      <w:r>
+        <w:t>Plano de Garantia de Qualidade</w:t>
+      </w:r>
       <w:bookmarkEnd w:id="70"/>
     </w:p>
+    <w:p>
+      <w:pPr>
+        <w:pStyle w:val="TTULO20"/>
+      </w:pPr>
+    </w:p>
+    <w:p>
+      <w:pPr>
+        <w:ind w:firstLine="708"/>
+      </w:pPr>
+      <w:r>
+        <w:t xml:space="preserve">“Por decisão do colegiado de Curso a apresentação do </w:t>
+      </w:r>
+      <w:r>
+        <w:rPr>
+          <w:b/>
+        </w:rPr>
+        <w:t>Plano de Garantia de Qualidade</w:t>
+      </w:r>
+      <w:r>
+        <w:t xml:space="preserve"> passou a ser opcional e por este motivo não será incluído neste projeto”.</w:t>
+      </w:r>
+    </w:p>
     <w:p/>
     <w:p>
       <w:pPr>
+        <w:pStyle w:val="TTULO20"/>
+      </w:pPr>
+      <w:bookmarkStart w:id="71" w:name="_Toc449563315"/>
+      <w:r>
+        <w:t>2.17</w:t>
+      </w:r>
+      <w:r>
+        <w:t xml:space="preserve"> Plano de Verificação</w:t>
+      </w:r>
+      <w:bookmarkEnd w:id="71"/>
+    </w:p>
+    <w:p>
+      <w:pPr>
+        <w:pStyle w:val="TTULO20"/>
+      </w:pPr>
+    </w:p>
+    <w:p>
+      <w:pPr>
         <w:ind w:firstLine="708"/>
       </w:pPr>
       <w:r>
-        <w:t xml:space="preserve">“Por decisão do colegiado de Curso a apresentação do </w:t>
+        <w:t xml:space="preserve">“Devido ao grau de maturidade do processo de desenvolvimento utilizado, o </w:t>
       </w:r>
       <w:r>
         <w:rPr>
           <w:b/>
         </w:rPr>
-        <w:t>Plano de Gerenciamento</w:t>
-      </w:r>
-      <w:r>
-        <w:t xml:space="preserve"> de Riscos passou a ser opcional e por este motivo não será incluído neste projeto”.</w:t>
+        <w:t>Plano de Verificação</w:t>
+      </w:r>
+      <w:r>
+        <w:t xml:space="preserve"> não será elaborado neste projeto”.</w:t>
       </w:r>
     </w:p>
     <w:p/>
@@ -36439,14 +36281,14 @@
       <w:pPr>
         <w:pStyle w:val="TTULO20"/>
       </w:pPr>
-      <w:bookmarkStart w:id="71" w:name="_Toc449563314"/>
-      <w:r>
-        <w:t xml:space="preserve">2.16 </w:t>
-      </w:r>
-      <w:r>
-        <w:t>Plano de Garantia de Qualidade</w:t>
-      </w:r>
-      <w:bookmarkEnd w:id="71"/>
+      <w:bookmarkStart w:id="72" w:name="_Toc449563316"/>
+      <w:r>
+        <w:t>2.18</w:t>
+      </w:r>
+      <w:r>
+        <w:t xml:space="preserve"> Plano de Validação</w:t>
+      </w:r>
+      <w:bookmarkEnd w:id="72"/>
     </w:p>
     <w:p>
       <w:pPr>
@@ -36458,102 +36300,30 @@
         <w:ind w:firstLine="708"/>
       </w:pPr>
       <w:r>
-        <w:t xml:space="preserve">“Por decisão do colegiado de Curso a apresentação do </w:t>
+        <w:t xml:space="preserve">“Devido ao grau de maturidade do processo de desenvolvimento utilizado, o </w:t>
       </w:r>
       <w:r>
         <w:rPr>
           <w:b/>
         </w:rPr>
-        <w:t>Plano de Garantia de Qualidade</w:t>
-      </w:r>
-      <w:r>
-        <w:t xml:space="preserve"> passou a ser opcional e por este motivo não será incluído neste projeto”.</w:t>
-      </w:r>
-    </w:p>
-    <w:p/>
+        <w:t>Plano de Validação</w:t>
+      </w:r>
+      <w:r>
+        <w:t xml:space="preserve"> não será elaborado neste projeto”.</w:t>
+      </w:r>
+      <w:r>
+        <w:cr/>
+      </w:r>
+    </w:p>
     <w:p>
       <w:pPr>
         <w:pStyle w:val="TTULO20"/>
       </w:pPr>
-      <w:bookmarkStart w:id="72" w:name="_Toc449563315"/>
-      <w:r>
-        <w:t>2.17</w:t>
-      </w:r>
-      <w:r>
-        <w:t xml:space="preserve"> Plano de Verificação</w:t>
-      </w:r>
-      <w:bookmarkEnd w:id="72"/>
-    </w:p>
-    <w:p>
-      <w:pPr>
-        <w:pStyle w:val="TTULO20"/>
-      </w:pPr>
-    </w:p>
-    <w:p>
-      <w:pPr>
-        <w:ind w:firstLine="708"/>
-      </w:pPr>
-      <w:r>
-        <w:t xml:space="preserve">“Devido ao grau de maturidade do processo de desenvolvimento utilizado, o </w:t>
-      </w:r>
-      <w:r>
-        <w:rPr>
-          <w:b/>
-        </w:rPr>
-        <w:t>Plano de Verificação</w:t>
-      </w:r>
-      <w:r>
-        <w:t xml:space="preserve"> não será elaborado neste projeto”.</w:t>
-      </w:r>
-    </w:p>
-    <w:p/>
-    <w:p>
-      <w:pPr>
-        <w:pStyle w:val="TTULO20"/>
-      </w:pPr>
-      <w:bookmarkStart w:id="73" w:name="_Toc449563316"/>
-      <w:r>
-        <w:t>2.18</w:t>
-      </w:r>
-      <w:r>
-        <w:t xml:space="preserve"> Plano de Validação</w:t>
+      <w:bookmarkStart w:id="73" w:name="_Toc449563317"/>
+      <w:r>
+        <w:t>2.19 Plano de Teste</w:t>
       </w:r>
       <w:bookmarkEnd w:id="73"/>
-    </w:p>
-    <w:p>
-      <w:pPr>
-        <w:pStyle w:val="TTULO20"/>
-      </w:pPr>
-    </w:p>
-    <w:p>
-      <w:pPr>
-        <w:ind w:firstLine="708"/>
-      </w:pPr>
-      <w:r>
-        <w:t xml:space="preserve">“Devido ao grau de maturidade do processo de desenvolvimento utilizado, o </w:t>
-      </w:r>
-      <w:r>
-        <w:rPr>
-          <w:b/>
-        </w:rPr>
-        <w:t>Plano de Validação</w:t>
-      </w:r>
-      <w:r>
-        <w:t xml:space="preserve"> não será elaborado neste projeto”.</w:t>
-      </w:r>
-      <w:r>
-        <w:cr/>
-      </w:r>
-    </w:p>
-    <w:p>
-      <w:pPr>
-        <w:pStyle w:val="TTULO20"/>
-      </w:pPr>
-      <w:bookmarkStart w:id="74" w:name="_Toc449563317"/>
-      <w:r>
-        <w:t>2.19 Plano de Teste</w:t>
-      </w:r>
-      <w:bookmarkEnd w:id="74"/>
     </w:p>
     <w:p>
       <w:pPr>
@@ -36717,14 +36487,14 @@
       <w:pPr>
         <w:pStyle w:val="TTULO20"/>
       </w:pPr>
-      <w:bookmarkStart w:id="75" w:name="_Toc449563318"/>
+      <w:bookmarkStart w:id="74" w:name="_Toc449563318"/>
       <w:r>
         <w:t>2.20 Plano de</w:t>
       </w:r>
       <w:r>
         <w:t xml:space="preserve"> Treinamento</w:t>
       </w:r>
-      <w:bookmarkEnd w:id="75"/>
+      <w:bookmarkEnd w:id="74"/>
     </w:p>
     <w:p>
       <w:pPr>
@@ -36787,14 +36557,14 @@
       <w:pPr>
         <w:pStyle w:val="TTULO20"/>
       </w:pPr>
-      <w:bookmarkStart w:id="76" w:name="_Toc449563319"/>
+      <w:bookmarkStart w:id="75" w:name="_Toc449563319"/>
       <w:r>
         <w:t xml:space="preserve">2.21 </w:t>
       </w:r>
       <w:r>
         <w:t>Plano de Implantação</w:t>
       </w:r>
-      <w:bookmarkEnd w:id="76"/>
+      <w:bookmarkEnd w:id="75"/>
     </w:p>
     <w:p/>
     <w:p>
@@ -36869,53 +36639,53 @@
       <w:pPr>
         <w:pStyle w:val="TTULO20"/>
       </w:pPr>
-      <w:bookmarkStart w:id="77" w:name="_Toc449563320"/>
+      <w:bookmarkStart w:id="76" w:name="_Toc449563320"/>
       <w:r>
         <w:t>2.22</w:t>
       </w:r>
       <w:r>
         <w:t xml:space="preserve"> Observações Complementares</w:t>
       </w:r>
+      <w:bookmarkEnd w:id="76"/>
+    </w:p>
+    <w:p>
+      <w:pPr>
+        <w:pStyle w:val="TTULO20"/>
+      </w:pPr>
+    </w:p>
+    <w:p>
+      <w:pPr>
+        <w:ind w:firstLine="708"/>
+      </w:pPr>
+      <w:r>
+        <w:t>Baseando-se em dados adquiridos com o levantamento preliminar de requisitos, deve-se considerar que esta documentação poderá sofrer alterações e/ou atualizações.</w:t>
+      </w:r>
+    </w:p>
+    <w:p>
+      <w:pPr>
+        <w:ind w:firstLine="708"/>
+      </w:pPr>
+      <w:r>
+        <w:t>O item 2.5 que trata de estimativas de tempo e esforço, será diretamente afetado por mudanças feitas no levantamento de requisitos, que por sua vez modificará o cronograma do projeto.</w:t>
+      </w:r>
+    </w:p>
+    <w:p>
+      <w:pPr>
+        <w:ind w:firstLine="708"/>
+      </w:pPr>
+    </w:p>
+    <w:p>
+      <w:pPr>
+        <w:pStyle w:val="TTULO10"/>
+      </w:pPr>
+      <w:bookmarkStart w:id="77" w:name="_Toc449563321"/>
+      <w:r>
+        <w:t xml:space="preserve">3 </w:t>
+      </w:r>
+      <w:r>
+        <w:t>ESPECIFICAÇÃO DE REQUISITOS</w:t>
+      </w:r>
       <w:bookmarkEnd w:id="77"/>
-    </w:p>
-    <w:p>
-      <w:pPr>
-        <w:pStyle w:val="TTULO20"/>
-      </w:pPr>
-    </w:p>
-    <w:p>
-      <w:pPr>
-        <w:ind w:firstLine="708"/>
-      </w:pPr>
-      <w:r>
-        <w:t>Baseando-se em dados adquiridos com o levantamento preliminar de requisitos, deve-se considerar que esta documentação poderá sofrer alterações e/ou atualizações.</w:t>
-      </w:r>
-    </w:p>
-    <w:p>
-      <w:pPr>
-        <w:ind w:firstLine="708"/>
-      </w:pPr>
-      <w:r>
-        <w:t>O item 2.5 que trata de estimativas de tempo e esforço, será diretamente afetado por mudanças feitas no levantamento de requisitos, que por sua vez modificará o cronograma do projeto.</w:t>
-      </w:r>
-    </w:p>
-    <w:p>
-      <w:pPr>
-        <w:ind w:firstLine="708"/>
-      </w:pPr>
-    </w:p>
-    <w:p>
-      <w:pPr>
-        <w:pStyle w:val="TTULO10"/>
-      </w:pPr>
-      <w:bookmarkStart w:id="78" w:name="_Toc449563321"/>
-      <w:r>
-        <w:t xml:space="preserve">3 </w:t>
-      </w:r>
-      <w:r>
-        <w:t>ESPECIFICAÇÃO DE REQUISITOS</w:t>
-      </w:r>
-      <w:bookmarkEnd w:id="78"/>
     </w:p>
     <w:p>
       <w:pPr>
@@ -37405,7 +37175,7 @@
           <w:sz w:val="20"/>
         </w:rPr>
       </w:pPr>
-      <w:bookmarkStart w:id="79" w:name="_Toc448954204"/>
+      <w:bookmarkStart w:id="78" w:name="_Toc448954204"/>
       <w:r>
         <w:rPr>
           <w:i w:val="0"/>
@@ -37462,7 +37232,7 @@
         </w:rPr>
         <w:t xml:space="preserve"> Histórico do controle de versão</w:t>
       </w:r>
-      <w:bookmarkEnd w:id="79"/>
+      <w:bookmarkEnd w:id="78"/>
     </w:p>
     <w:p/>
     <w:p>
@@ -37485,30 +37255,30 @@
       <w:pPr>
         <w:pStyle w:val="TTULO20"/>
       </w:pPr>
-      <w:bookmarkStart w:id="80" w:name="_Toc449563322"/>
+      <w:bookmarkStart w:id="79" w:name="_Toc449563322"/>
       <w:r>
         <w:lastRenderedPageBreak/>
         <w:t>3.1 Requisitos do cliente</w:t>
       </w:r>
+      <w:bookmarkEnd w:id="79"/>
+      <w:r>
+        <w:t xml:space="preserve"> </w:t>
+      </w:r>
+    </w:p>
+    <w:p>
+      <w:pPr>
+        <w:pStyle w:val="TTULO20"/>
+      </w:pPr>
+    </w:p>
+    <w:p>
+      <w:pPr>
+        <w:pStyle w:val="TTULO30"/>
+      </w:pPr>
+      <w:bookmarkStart w:id="80" w:name="_Toc449563323"/>
+      <w:r>
+        <w:t>3.1.1 Descrição Geral da aplicação</w:t>
+      </w:r>
       <w:bookmarkEnd w:id="80"/>
-      <w:r>
-        <w:t xml:space="preserve"> </w:t>
-      </w:r>
-    </w:p>
-    <w:p>
-      <w:pPr>
-        <w:pStyle w:val="TTULO20"/>
-      </w:pPr>
-    </w:p>
-    <w:p>
-      <w:pPr>
-        <w:pStyle w:val="TTULO30"/>
-      </w:pPr>
-      <w:bookmarkStart w:id="81" w:name="_Toc449563323"/>
-      <w:r>
-        <w:t>3.1.1 Descrição Geral da aplicação</w:t>
-      </w:r>
-      <w:bookmarkEnd w:id="81"/>
     </w:p>
     <w:p>
       <w:pPr>
@@ -37926,11 +37696,11 @@
       <w:pPr>
         <w:pStyle w:val="TTULO30"/>
       </w:pPr>
-      <w:bookmarkStart w:id="82" w:name="_Toc449563324"/>
+      <w:bookmarkStart w:id="81" w:name="_Toc449563324"/>
       <w:r>
         <w:t>3.1.2 Descrição geral do cliente</w:t>
       </w:r>
-      <w:bookmarkEnd w:id="82"/>
+      <w:bookmarkEnd w:id="81"/>
     </w:p>
     <w:p>
       <w:r>
@@ -38026,12 +37796,12 @@
       <w:pPr>
         <w:pStyle w:val="TTULO30"/>
       </w:pPr>
-      <w:bookmarkStart w:id="83" w:name="_Toc449563325"/>
+      <w:bookmarkStart w:id="82" w:name="_Toc449563325"/>
       <w:r>
         <w:lastRenderedPageBreak/>
         <w:t>3.1.3 Lista de requisitos do cliente</w:t>
       </w:r>
-      <w:bookmarkEnd w:id="83"/>
+      <w:bookmarkEnd w:id="82"/>
     </w:p>
     <w:p>
       <w:pPr>
@@ -38230,12 +38000,12 @@
       <w:pPr>
         <w:pStyle w:val="TTULO20"/>
       </w:pPr>
-      <w:bookmarkStart w:id="84" w:name="_Toc449563326"/>
+      <w:bookmarkStart w:id="83" w:name="_Toc449563326"/>
       <w:r>
         <w:lastRenderedPageBreak/>
         <w:t>3.2 Requisitos do software</w:t>
       </w:r>
-      <w:bookmarkEnd w:id="84"/>
+      <w:bookmarkEnd w:id="83"/>
     </w:p>
     <w:p>
       <w:pPr>
@@ -38248,11 +38018,11 @@
         <w:pStyle w:val="TTULO30"/>
         <w:jc w:val="left"/>
       </w:pPr>
-      <w:bookmarkStart w:id="85" w:name="_Toc449563327"/>
+      <w:bookmarkStart w:id="84" w:name="_Toc449563327"/>
       <w:r>
         <w:t>3.2.1 Fronteiras do software</w:t>
       </w:r>
-      <w:bookmarkEnd w:id="85"/>
+      <w:bookmarkEnd w:id="84"/>
     </w:p>
     <w:p/>
     <w:p>
@@ -38306,11 +38076,11 @@
       <w:pPr>
         <w:pStyle w:val="TTULO30"/>
       </w:pPr>
-      <w:bookmarkStart w:id="86" w:name="_Toc449563328"/>
+      <w:bookmarkStart w:id="85" w:name="_Toc449563328"/>
       <w:r>
         <w:t>3.2.2 Itens de software</w:t>
       </w:r>
-      <w:bookmarkEnd w:id="86"/>
+      <w:bookmarkEnd w:id="85"/>
     </w:p>
     <w:p>
       <w:pPr>
@@ -38458,11 +38228,11 @@
       <w:pPr>
         <w:pStyle w:val="TTULO30"/>
       </w:pPr>
-      <w:bookmarkStart w:id="87" w:name="_Toc449563329"/>
+      <w:bookmarkStart w:id="86" w:name="_Toc449563329"/>
       <w:r>
         <w:t>3.2.3 Lista de requisitos não funcionais</w:t>
       </w:r>
-      <w:bookmarkEnd w:id="87"/>
+      <w:bookmarkEnd w:id="86"/>
     </w:p>
     <w:p>
       <w:r>
@@ -38699,12 +38469,12 @@
       <w:pPr>
         <w:pStyle w:val="TTULO30"/>
       </w:pPr>
-      <w:bookmarkStart w:id="88" w:name="_Toc449563330"/>
+      <w:bookmarkStart w:id="87" w:name="_Toc449563330"/>
       <w:r>
         <w:lastRenderedPageBreak/>
         <w:t>3.2.4 Requisitos funcionais</w:t>
       </w:r>
-      <w:bookmarkEnd w:id="88"/>
+      <w:bookmarkEnd w:id="87"/>
     </w:p>
     <w:p>
       <w:r>
@@ -39171,7 +38941,12 @@
         <w:t>, visto que, na consulta e listagem só serão exibidos dados de maior relevância</w:t>
       </w:r>
       <w:r>
-        <w:t xml:space="preserve"> para o usuário</w:t>
+        <w:t xml:space="preserve"> para o </w:t>
+      </w:r>
+      <w:bookmarkStart w:id="88" w:name="_GoBack"/>
+      <w:bookmarkEnd w:id="88"/>
+      <w:r>
+        <w:t>usuário</w:t>
       </w:r>
       <w:r>
         <w:t>.</w:t>
@@ -48190,7 +47965,7 @@
           <w:rPr>
             <w:noProof/>
           </w:rPr>
-          <w:t>61</w:t>
+          <w:t>66</w:t>
         </w:r>
         <w:r>
           <w:fldChar w:fldCharType="end"/>
@@ -54229,7 +54004,7 @@
 </file>
 
 <file path=customXml/itemProps1.xml><?xml version="1.0" encoding="utf-8"?>
-<ds:datastoreItem xmlns:ds="http://schemas.openxmlformats.org/officeDocument/2006/customXml" ds:itemID="{6F999015-2CD2-4773-9634-776709E31113}">
+<ds:datastoreItem xmlns:ds="http://schemas.openxmlformats.org/officeDocument/2006/customXml" ds:itemID="{8B3A27F1-016F-4927-A3DE-7F951D7878A8}">
   <ds:schemaRefs>
     <ds:schemaRef ds:uri="http://schemas.openxmlformats.org/officeDocument/2006/bibliography"/>
   </ds:schemaRefs>

</xml_diff>